<commit_message>
Use OCMC Sequence number (#1038)
* Use OCMC Sequence number

* Updating Spec doc names

* Updating Spec doc names - changing SITE id

* Updating Spec doc names - changing SITE id back

Co-authored-by: Sampan Kumar <sampan.kumar@hmcts.net>
</commit_message>
<xml_diff>
--- a/docker/docmosis/templates/CV-SPC-HRN-ENG-01064.docx
+++ b/docker/docmosis/templates/CV-SPC-HRN-ENG-01064.docx
@@ -164,27 +164,7 @@
                 <w:sz w:val="28"/>
                 <w:szCs w:val="28"/>
               </w:rPr>
-              <w:t>Claim number: &lt;&lt;</w:t>
-            </w:r>
-            <w:proofErr w:type="spellStart"/>
-            <w:r>
-              <w:rPr>
-                <w:rFonts w:ascii="GDSTransportWebsite" w:hAnsi="GDSTransportWebsite"/>
-                <w:color w:val="60686D"/>
-                <w:sz w:val="28"/>
-                <w:szCs w:val="28"/>
-              </w:rPr>
-              <w:t>referenceNumber</w:t>
-            </w:r>
-            <w:proofErr w:type="spellEnd"/>
-            <w:r>
-              <w:rPr>
-                <w:rFonts w:ascii="GDSTransportWebsite" w:hAnsi="GDSTransportWebsite"/>
-                <w:color w:val="60686D"/>
-                <w:sz w:val="28"/>
-                <w:szCs w:val="28"/>
-              </w:rPr>
-              <w:t>&gt;&gt;</w:t>
+              <w:t>Claim number: &lt;&lt;referenceNumber&gt;&gt;</w:t>
             </w:r>
           </w:p>
         </w:tc>
@@ -338,7 +318,6 @@
               </w:rPr>
               <w:t>: &lt;&lt;</w:t>
             </w:r>
-            <w:proofErr w:type="spellStart"/>
             <w:r>
               <w:rPr>
                 <w:rFonts w:ascii="GDSTransportWebsite" w:hAnsi="GDSTransportWebsite"/>
@@ -348,7 +327,6 @@
               </w:rPr>
               <w:t>caseName</w:t>
             </w:r>
-            <w:proofErr w:type="spellEnd"/>
             <w:r>
               <w:rPr>
                 <w:rFonts w:ascii="GDSTransportWebsite" w:hAnsi="GDSTransportWebsite"/>
@@ -613,7 +591,6 @@
               </w:rPr>
               <w:t>&lt;{</w:t>
             </w:r>
-            <w:proofErr w:type="spellStart"/>
             <w:proofErr w:type="gramEnd"/>
             <w:r>
               <w:rPr>
@@ -622,9 +599,8 @@
                 <w:sz w:val="20"/>
                 <w:szCs w:val="20"/>
               </w:rPr>
-              <w:t>dateFormat</w:t>
-            </w:r>
-            <w:proofErr w:type="spellEnd"/>
+              <w:t>dateFormat(</w:t>
+            </w:r>
             <w:r>
               <w:rPr>
                 <w:rFonts w:ascii="GDSTransportWebsite" w:eastAsia="Times New Roman" w:hAnsi="GDSTransportWebsite" w:cs="Times New Roman"/>
@@ -632,9 +608,8 @@
                 <w:sz w:val="20"/>
                 <w:szCs w:val="20"/>
               </w:rPr>
-              <w:t>(</w:t>
-            </w:r>
-            <w:proofErr w:type="spellStart"/>
+              <w:t>submittedOn</w:t>
+            </w:r>
             <w:r>
               <w:rPr>
                 <w:rFonts w:ascii="GDSTransportWebsite" w:eastAsia="Times New Roman" w:hAnsi="GDSTransportWebsite" w:cs="Times New Roman"/>
@@ -642,57 +617,7 @@
                 <w:sz w:val="20"/>
                 <w:szCs w:val="20"/>
               </w:rPr>
-              <w:t>submittedOn</w:t>
-            </w:r>
-            <w:proofErr w:type="spellEnd"/>
-            <w:r>
-              <w:rPr>
-                <w:rFonts w:ascii="GDSTransportWebsite" w:eastAsia="Times New Roman" w:hAnsi="GDSTransportWebsite" w:cs="Times New Roman"/>
-                <w:color w:val="60686D"/>
-                <w:sz w:val="20"/>
-                <w:szCs w:val="20"/>
-              </w:rPr>
-              <w:t xml:space="preserve">, ‘d MMMM </w:t>
-            </w:r>
-            <w:proofErr w:type="spellStart"/>
-            <w:r>
-              <w:rPr>
-                <w:rFonts w:ascii="GDSTransportWebsite" w:eastAsia="Times New Roman" w:hAnsi="GDSTransportWebsite" w:cs="Times New Roman"/>
-                <w:color w:val="60686D"/>
-                <w:sz w:val="20"/>
-                <w:szCs w:val="20"/>
-              </w:rPr>
-              <w:t>yyyy</w:t>
-            </w:r>
-            <w:proofErr w:type="spellEnd"/>
-            <w:r>
-              <w:rPr>
-                <w:rFonts w:ascii="GDSTransportWebsite" w:eastAsia="Times New Roman" w:hAnsi="GDSTransportWebsite" w:cs="Times New Roman"/>
-                <w:color w:val="60686D"/>
-                <w:sz w:val="20"/>
-                <w:szCs w:val="20"/>
-              </w:rPr>
-              <w:t>’, ‘dd-MM-</w:t>
-            </w:r>
-            <w:proofErr w:type="spellStart"/>
-            <w:r>
-              <w:rPr>
-                <w:rFonts w:ascii="GDSTransportWebsite" w:eastAsia="Times New Roman" w:hAnsi="GDSTransportWebsite" w:cs="Times New Roman"/>
-                <w:color w:val="60686D"/>
-                <w:sz w:val="20"/>
-                <w:szCs w:val="20"/>
-              </w:rPr>
-              <w:t>yyyy</w:t>
-            </w:r>
-            <w:proofErr w:type="spellEnd"/>
-            <w:r>
-              <w:rPr>
-                <w:rFonts w:ascii="GDSTransportWebsite" w:eastAsia="Times New Roman" w:hAnsi="GDSTransportWebsite" w:cs="Times New Roman"/>
-                <w:color w:val="60686D"/>
-                <w:sz w:val="20"/>
-                <w:szCs w:val="20"/>
-              </w:rPr>
-              <w:t>’)}&gt;&gt;</w:t>
+              <w:t>, ‘d MMMM yyyy’, ‘dd-MM-yyyy’)}&gt;&gt;</w:t>
             </w:r>
           </w:p>
         </w:tc>
@@ -2504,18 +2429,7 @@
                 <w:shd w:val="clear" w:color="auto" w:fill="FFFFFF"/>
               </w:rPr>
               <w:lastRenderedPageBreak/>
-              <w:t>&lt;&lt;</w:t>
-            </w:r>
-            <w:proofErr w:type="spellStart"/>
-            <w:r>
-              <w:rPr>
-                <w:rFonts w:ascii="Segoe UI" w:hAnsi="Segoe UI" w:cs="Segoe UI"/>
-                <w:color w:val="000000" w:themeColor="text1"/>
-                <w:sz w:val="21"/>
-                <w:szCs w:val="21"/>
-                <w:shd w:val="clear" w:color="auto" w:fill="FFFFFF"/>
-              </w:rPr>
-              <w:t>c</w:t>
+              <w:t>&lt;&lt;c</w:t>
             </w:r>
             <w:r>
               <w:rPr>
@@ -2527,7 +2441,6 @@
               </w:rPr>
               <w:t>r</w:t>
             </w:r>
-            <w:proofErr w:type="spellEnd"/>
             <w:proofErr w:type="gramStart"/>
             <w:r>
               <w:rPr>
@@ -2732,18 +2645,7 @@
                 <w:szCs w:val="21"/>
                 <w:shd w:val="clear" w:color="auto" w:fill="FFFFFF"/>
               </w:rPr>
-              <w:t>&lt;&lt;</w:t>
-            </w:r>
-            <w:proofErr w:type="spellStart"/>
-            <w:r>
-              <w:rPr>
-                <w:rFonts w:ascii="Segoe UI" w:hAnsi="Segoe UI" w:cs="Segoe UI"/>
-                <w:color w:val="000000" w:themeColor="text1"/>
-                <w:sz w:val="21"/>
-                <w:szCs w:val="21"/>
-                <w:shd w:val="clear" w:color="auto" w:fill="FFFFFF"/>
-              </w:rPr>
-              <w:t>c</w:t>
+              <w:t>&lt;&lt;c</w:t>
             </w:r>
             <w:r>
               <w:rPr>
@@ -2755,7 +2657,6 @@
               </w:rPr>
               <w:t>r</w:t>
             </w:r>
-            <w:proofErr w:type="spellEnd"/>
             <w:proofErr w:type="gramStart"/>
             <w:r>
               <w:rPr>
@@ -2970,18 +2871,7 @@
                 <w:szCs w:val="21"/>
                 <w:shd w:val="clear" w:color="auto" w:fill="FFFFFF"/>
               </w:rPr>
-              <w:t>&lt;&lt;</w:t>
-            </w:r>
-            <w:proofErr w:type="spellStart"/>
-            <w:r>
-              <w:rPr>
-                <w:rFonts w:ascii="Segoe UI" w:hAnsi="Segoe UI" w:cs="Segoe UI"/>
-                <w:color w:val="000000" w:themeColor="text1"/>
-                <w:sz w:val="21"/>
-                <w:szCs w:val="21"/>
-                <w:shd w:val="clear" w:color="auto" w:fill="FFFFFF"/>
-              </w:rPr>
-              <w:t>c</w:t>
+              <w:t>&lt;&lt;c</w:t>
             </w:r>
             <w:r>
               <w:rPr>
@@ -2993,7 +2883,6 @@
               </w:rPr>
               <w:t>r</w:t>
             </w:r>
-            <w:proofErr w:type="spellEnd"/>
             <w:proofErr w:type="gramStart"/>
             <w:r>
               <w:rPr>
@@ -4946,20 +4835,8 @@
                 <w:szCs w:val="21"/>
                 <w:shd w:val="clear" w:color="auto" w:fill="FFFFFF"/>
               </w:rPr>
-              <w:t>&lt;&lt;</w:t>
-            </w:r>
-            <w:proofErr w:type="spellStart"/>
-            <w:r>
-              <w:rPr>
-                <w:rFonts w:ascii="Segoe UI" w:hAnsi="Segoe UI" w:cs="Segoe UI"/>
-                <w:color w:val="000000" w:themeColor="text1"/>
-                <w:sz w:val="21"/>
-                <w:szCs w:val="21"/>
-                <w:shd w:val="clear" w:color="auto" w:fill="FFFFFF"/>
-              </w:rPr>
-              <w:t>cr</w:t>
-            </w:r>
-            <w:proofErr w:type="spellEnd"/>
+              <w:t>&lt;&lt;cr</w:t>
+            </w:r>
             <w:proofErr w:type="gramStart"/>
             <w:r>
               <w:rPr>
@@ -5173,20 +5050,8 @@
                 <w:szCs w:val="21"/>
                 <w:shd w:val="clear" w:color="auto" w:fill="FFFFFF"/>
               </w:rPr>
-              <w:t>&lt;&lt;</w:t>
-            </w:r>
-            <w:proofErr w:type="spellStart"/>
-            <w:r>
-              <w:rPr>
-                <w:rFonts w:ascii="Segoe UI" w:hAnsi="Segoe UI" w:cs="Segoe UI"/>
-                <w:color w:val="000000" w:themeColor="text1"/>
-                <w:sz w:val="21"/>
-                <w:szCs w:val="21"/>
-                <w:shd w:val="clear" w:color="auto" w:fill="FFFFFF"/>
-              </w:rPr>
-              <w:t>cr</w:t>
-            </w:r>
-            <w:proofErr w:type="spellEnd"/>
+              <w:t>&lt;&lt;cr</w:t>
+            </w:r>
             <w:proofErr w:type="gramStart"/>
             <w:r>
               <w:rPr>
@@ -5406,20 +5271,8 @@
                 <w:szCs w:val="21"/>
                 <w:shd w:val="clear" w:color="auto" w:fill="FFFFFF"/>
               </w:rPr>
-              <w:t>&lt;&lt;</w:t>
-            </w:r>
-            <w:proofErr w:type="spellStart"/>
-            <w:r>
-              <w:rPr>
-                <w:rFonts w:ascii="Segoe UI" w:hAnsi="Segoe UI" w:cs="Segoe UI"/>
-                <w:color w:val="000000" w:themeColor="text1"/>
-                <w:sz w:val="21"/>
-                <w:szCs w:val="21"/>
-                <w:shd w:val="clear" w:color="auto" w:fill="FFFFFF"/>
-              </w:rPr>
-              <w:t>cr</w:t>
-            </w:r>
-            <w:proofErr w:type="spellEnd"/>
+              <w:t>&lt;&lt;cr</w:t>
+            </w:r>
             <w:proofErr w:type="gramStart"/>
             <w:r>
               <w:rPr>
@@ -5799,7 +5652,6 @@
               </w:rPr>
               <w:t>&lt;&lt;</w:t>
             </w:r>
-            <w:proofErr w:type="spellStart"/>
             <w:r>
               <w:rPr>
                 <w:rFonts w:ascii="GDS Transport Website Light" w:hAnsi="GDS Transport Website Light" w:cs="Segoe UI"/>
@@ -5809,7 +5661,6 @@
               </w:rPr>
               <w:t>defendantResponse</w:t>
             </w:r>
-            <w:proofErr w:type="spellEnd"/>
             <w:r>
               <w:rPr>
                 <w:rFonts w:ascii="GDS Transport Website Light" w:hAnsi="GDS Transport Website Light" w:cs="Segoe UI"/>
@@ -5849,7 +5700,6 @@
               </w:rPr>
               <w:t>&lt;&lt;</w:t>
             </w:r>
-            <w:proofErr w:type="spellStart"/>
             <w:r>
               <w:rPr>
                 <w:rFonts w:ascii="GDS Transport Website Light" w:hAnsi="GDS Transport Website Light" w:cs="Segoe UI"/>
@@ -5859,7 +5709,6 @@
               </w:rPr>
               <w:t>whyDisputeTheClaim</w:t>
             </w:r>
-            <w:proofErr w:type="spellEnd"/>
             <w:r>
               <w:rPr>
                 <w:rFonts w:ascii="GDS Transport Website Light" w:hAnsi="GDS Transport Website Light" w:cs="Segoe UI"/>
@@ -5934,38 +5783,20 @@
               </w:rPr>
               <w:t>&lt;&lt;cs_{</w:t>
             </w:r>
-            <w:proofErr w:type="spellStart"/>
             <w:r>
               <w:rPr>
                 <w:rFonts w:ascii="GDS Transport Website Light" w:hAnsi="GDS Transport Website Light"/>
                 <w:color w:val="000000" w:themeColor="text1"/>
               </w:rPr>
-              <w:t>timelineUploaded</w:t>
-            </w:r>
-            <w:proofErr w:type="spellEnd"/>
+              <w:t>timelineUploaded}&gt;&gt;&lt;&lt;</w:t>
+            </w:r>
             <w:r>
               <w:rPr>
                 <w:rFonts w:ascii="GDS Transport Website Light" w:hAnsi="GDS Transport Website Light"/>
                 <w:color w:val="000000" w:themeColor="text1"/>
               </w:rPr>
-              <w:t>}&gt;&gt;&lt;&lt;</w:t>
-            </w:r>
-            <w:r>
-              <w:rPr>
-                <w:rFonts w:ascii="GDS Transport Website Light" w:hAnsi="GDS Transport Website Light"/>
-                <w:color w:val="000000" w:themeColor="text1"/>
-              </w:rPr>
-              <w:t xml:space="preserve"> </w:t>
-            </w:r>
-            <w:proofErr w:type="spellStart"/>
-            <w:r>
-              <w:rPr>
-                <w:rFonts w:ascii="GDS Transport Website Light" w:hAnsi="GDS Transport Website Light"/>
-                <w:color w:val="000000" w:themeColor="text1"/>
-              </w:rPr>
-              <w:t>specResponseTimelineDocumentFiles</w:t>
-            </w:r>
-            <w:proofErr w:type="spellEnd"/>
+              <w:t xml:space="preserve"> specResponseTimelineDocumentFiles</w:t>
+            </w:r>
             <w:r>
               <w:rPr>
                 <w:rFonts w:ascii="GDS Transport Website Light" w:hAnsi="GDS Transport Website Light"/>
@@ -6001,37 +5832,21 @@
                 <w:rFonts w:ascii="GDS Transport Website Light" w:hAnsi="GDS Transport Website Light"/>
                 <w:color w:val="000000" w:themeColor="text1"/>
               </w:rPr>
-              <w:t>&lt;&lt;</w:t>
-            </w:r>
-            <w:proofErr w:type="spellStart"/>
+              <w:t>&lt;&lt;r</w:t>
+            </w:r>
             <w:r>
               <w:rPr>
                 <w:rFonts w:ascii="GDS Transport Website Light" w:hAnsi="GDS Transport Website Light"/>
                 <w:color w:val="000000" w:themeColor="text1"/>
               </w:rPr>
-              <w:t>r</w:t>
+              <w:t>s</w:t>
             </w:r>
             <w:r>
               <w:rPr>
                 <w:rFonts w:ascii="GDS Transport Website Light" w:hAnsi="GDS Transport Website Light"/>
                 <w:color w:val="000000" w:themeColor="text1"/>
               </w:rPr>
-              <w:t>s</w:t>
-            </w:r>
-            <w:r>
-              <w:rPr>
-                <w:rFonts w:ascii="GDS Transport Website Light" w:hAnsi="GDS Transport Website Light"/>
-                <w:color w:val="000000" w:themeColor="text1"/>
-              </w:rPr>
-              <w:t>_timeline</w:t>
-            </w:r>
-            <w:proofErr w:type="spellEnd"/>
-            <w:r>
-              <w:rPr>
-                <w:rFonts w:ascii="GDS Transport Website Light" w:hAnsi="GDS Transport Website Light"/>
-                <w:color w:val="000000" w:themeColor="text1"/>
-              </w:rPr>
-              <w:t>&gt;&gt;</w:t>
+              <w:t>_timeline&gt;&gt;</w:t>
             </w:r>
           </w:p>
           <w:p>
@@ -6042,46 +5857,9 @@
             <w:r>
               <w:t>&lt;{</w:t>
             </w:r>
-            <w:proofErr w:type="spellStart"/>
             <w:proofErr w:type="gramEnd"/>
             <w:r>
-              <w:t>dateFormat</w:t>
-            </w:r>
-            <w:proofErr w:type="spellEnd"/>
-            <w:r>
-              <w:t>(</w:t>
-            </w:r>
-            <w:proofErr w:type="spellStart"/>
-            <w:r>
-              <w:t>timelineDate</w:t>
-            </w:r>
-            <w:proofErr w:type="spellEnd"/>
-            <w:r>
-              <w:t xml:space="preserve">,‘d MMMM </w:t>
-            </w:r>
-            <w:proofErr w:type="spellStart"/>
-            <w:r>
-              <w:t>yyyy</w:t>
-            </w:r>
-            <w:proofErr w:type="spellEnd"/>
-            <w:r>
-              <w:t>’,‘dd-MM-</w:t>
-            </w:r>
-            <w:proofErr w:type="spellStart"/>
-            <w:r>
-              <w:t>yyyy</w:t>
-            </w:r>
-            <w:proofErr w:type="spellEnd"/>
-            <w:r>
-              <w:t>’)}&gt;&gt;: &lt;&lt;</w:t>
-            </w:r>
-            <w:proofErr w:type="spellStart"/>
-            <w:r>
-              <w:t>timelineDescription</w:t>
-            </w:r>
-            <w:proofErr w:type="spellEnd"/>
-            <w:r>
-              <w:t>&gt;&gt;</w:t>
+              <w:t>dateFormat(timelineDate,‘d MMMM yyyy’,‘dd-MM-yyyy’)}&gt;&gt;: &lt;&lt;timelineDescription&gt;&gt;</w:t>
             </w:r>
           </w:p>
           <w:p>
@@ -6097,37 +5875,21 @@
                 <w:rFonts w:ascii="GDS Transport Website Light" w:hAnsi="GDS Transport Website Light"/>
                 <w:color w:val="000000" w:themeColor="text1"/>
               </w:rPr>
-              <w:t>&lt;&lt;</w:t>
-            </w:r>
-            <w:proofErr w:type="spellStart"/>
+              <w:t>&lt;&lt;e</w:t>
+            </w:r>
             <w:r>
               <w:rPr>
                 <w:rFonts w:ascii="GDS Transport Website Light" w:hAnsi="GDS Transport Website Light"/>
                 <w:color w:val="000000" w:themeColor="text1"/>
               </w:rPr>
-              <w:t>e</w:t>
+              <w:t>s</w:t>
             </w:r>
             <w:r>
               <w:rPr>
                 <w:rFonts w:ascii="GDS Transport Website Light" w:hAnsi="GDS Transport Website Light"/>
                 <w:color w:val="000000" w:themeColor="text1"/>
               </w:rPr>
-              <w:t>s</w:t>
-            </w:r>
-            <w:r>
-              <w:rPr>
-                <w:rFonts w:ascii="GDS Transport Website Light" w:hAnsi="GDS Transport Website Light"/>
-                <w:color w:val="000000" w:themeColor="text1"/>
-              </w:rPr>
-              <w:t>_timeline</w:t>
-            </w:r>
-            <w:proofErr w:type="spellEnd"/>
-            <w:r>
-              <w:rPr>
-                <w:rFonts w:ascii="GDS Transport Website Light" w:hAnsi="GDS Transport Website Light"/>
-                <w:color w:val="000000" w:themeColor="text1"/>
-              </w:rPr>
-              <w:t>&gt;&gt;</w:t>
+              <w:t>_timeline&gt;&gt;</w:t>
             </w:r>
           </w:p>
         </w:tc>
@@ -6160,20 +5922,8 @@
                 <w:szCs w:val="21"/>
                 <w:shd w:val="clear" w:color="auto" w:fill="FFFFFF"/>
               </w:rPr>
-              <w:t>&lt;&lt;</w:t>
-            </w:r>
-            <w:proofErr w:type="spellStart"/>
-            <w:r>
-              <w:rPr>
-                <w:rFonts w:ascii="Segoe UI" w:hAnsi="Segoe UI" w:cs="Segoe UI"/>
-                <w:color w:val="000000" w:themeColor="text1"/>
-                <w:sz w:val="21"/>
-                <w:szCs w:val="21"/>
-                <w:shd w:val="clear" w:color="auto" w:fill="FFFFFF"/>
-              </w:rPr>
-              <w:t>cr</w:t>
-            </w:r>
-            <w:proofErr w:type="spellEnd"/>
+              <w:t>&lt;&lt;cr</w:t>
+            </w:r>
             <w:proofErr w:type="gramStart"/>
             <w:r>
               <w:rPr>
@@ -6402,31 +6152,8 @@
                 <w:szCs w:val="21"/>
                 <w:shd w:val="clear" w:color="auto" w:fill="FFFFFF"/>
               </w:rPr>
-              <w:t>&lt;&lt;</w:t>
-            </w:r>
-            <w:proofErr w:type="spellStart"/>
-            <w:r>
-              <w:rPr>
-                <w:rFonts w:ascii="Segoe UI" w:hAnsi="Segoe UI" w:cs="Segoe UI"/>
-                <w:color w:val="000000" w:themeColor="text1"/>
-                <w:sz w:val="21"/>
-                <w:szCs w:val="21"/>
-                <w:shd w:val="clear" w:color="auto" w:fill="FFFFFF"/>
-              </w:rPr>
-              <w:t>cr</w:t>
-            </w:r>
-            <w:proofErr w:type="spellEnd"/>
-            <w:r>
-              <w:rPr>
-                <w:rFonts w:ascii="Segoe UI" w:hAnsi="Segoe UI" w:cs="Segoe UI"/>
-                <w:color w:val="000000" w:themeColor="text1"/>
-                <w:sz w:val="21"/>
-                <w:szCs w:val="21"/>
-                <w:shd w:val="clear" w:color="auto" w:fill="FFFFFF"/>
-              </w:rPr>
-              <w:t>_{</w:t>
-            </w:r>
-            <w:proofErr w:type="spellStart"/>
+              <w:t>&lt;&lt;cr_{</w:t>
+            </w:r>
             <w:proofErr w:type="gramStart"/>
             <w:r>
               <w:rPr>
@@ -6438,7 +6165,6 @@
               </w:rPr>
               <w:t>poundsPaid</w:t>
             </w:r>
-            <w:proofErr w:type="spellEnd"/>
             <w:r>
               <w:rPr>
                 <w:rFonts w:ascii="Segoe UI" w:hAnsi="Segoe UI" w:cs="Segoe UI"/>
@@ -6592,7 +6318,6 @@
               </w:rPr>
               <w:t>&lt;&lt;</w:t>
             </w:r>
-            <w:proofErr w:type="spellStart"/>
             <w:r>
               <w:rPr>
                 <w:rFonts w:ascii="Segoe UI" w:hAnsi="Segoe UI" w:cs="Segoe UI"/>
@@ -6603,7 +6328,6 @@
               </w:rPr>
               <w:t>poundsPaid</w:t>
             </w:r>
-            <w:proofErr w:type="spellEnd"/>
             <w:r>
               <w:rPr>
                 <w:rFonts w:ascii="GDSTransportWebsite" w:hAnsi="GDSTransportWebsite"/>
@@ -6718,7 +6442,6 @@
               </w:rPr>
               <w:t>&lt;&lt;cs_{</w:t>
             </w:r>
-            <w:proofErr w:type="spellStart"/>
             <w:proofErr w:type="gramStart"/>
             <w:r>
               <w:rPr>
@@ -6728,52 +6451,39 @@
                 <w:szCs w:val="21"/>
                 <w:shd w:val="clear" w:color="auto" w:fill="FFFFFF"/>
               </w:rPr>
+              <w:t>paymentDate!=</w:t>
+            </w:r>
+            <w:proofErr w:type="gramEnd"/>
+            <w:r>
+              <w:rPr>
+                <w:rFonts w:ascii="Segoe UI" w:hAnsi="Segoe UI" w:cs="Segoe UI"/>
+                <w:color w:val="000000" w:themeColor="text1"/>
+                <w:sz w:val="21"/>
+                <w:szCs w:val="21"/>
+                <w:shd w:val="clear" w:color="auto" w:fill="FFFFFF"/>
+              </w:rPr>
+              <w:t>null}&gt;&gt;</w:t>
+            </w:r>
+            <w:r>
+              <w:rPr>
+                <w:rFonts w:ascii="Segoe UI" w:hAnsi="Segoe UI" w:cs="Segoe UI"/>
+                <w:color w:val="000000" w:themeColor="text1"/>
+                <w:sz w:val="21"/>
+                <w:szCs w:val="21"/>
+                <w:shd w:val="clear" w:color="auto" w:fill="FFFFFF"/>
+              </w:rPr>
+              <w:t>&lt;&lt;</w:t>
+            </w:r>
+            <w:r>
+              <w:rPr>
+                <w:rFonts w:ascii="Segoe UI" w:hAnsi="Segoe UI" w:cs="Segoe UI"/>
+                <w:color w:val="000000" w:themeColor="text1"/>
+                <w:sz w:val="21"/>
+                <w:szCs w:val="21"/>
+                <w:shd w:val="clear" w:color="auto" w:fill="FFFFFF"/>
+              </w:rPr>
               <w:t>paymentDate</w:t>
             </w:r>
-            <w:proofErr w:type="spellEnd"/>
-            <w:r>
-              <w:rPr>
-                <w:rFonts w:ascii="Segoe UI" w:hAnsi="Segoe UI" w:cs="Segoe UI"/>
-                <w:color w:val="000000" w:themeColor="text1"/>
-                <w:sz w:val="21"/>
-                <w:szCs w:val="21"/>
-                <w:shd w:val="clear" w:color="auto" w:fill="FFFFFF"/>
-              </w:rPr>
-              <w:t>!=</w:t>
-            </w:r>
-            <w:proofErr w:type="gramEnd"/>
-            <w:r>
-              <w:rPr>
-                <w:rFonts w:ascii="Segoe UI" w:hAnsi="Segoe UI" w:cs="Segoe UI"/>
-                <w:color w:val="000000" w:themeColor="text1"/>
-                <w:sz w:val="21"/>
-                <w:szCs w:val="21"/>
-                <w:shd w:val="clear" w:color="auto" w:fill="FFFFFF"/>
-              </w:rPr>
-              <w:t>null}&gt;&gt;</w:t>
-            </w:r>
-            <w:r>
-              <w:rPr>
-                <w:rFonts w:ascii="Segoe UI" w:hAnsi="Segoe UI" w:cs="Segoe UI"/>
-                <w:color w:val="000000" w:themeColor="text1"/>
-                <w:sz w:val="21"/>
-                <w:szCs w:val="21"/>
-                <w:shd w:val="clear" w:color="auto" w:fill="FFFFFF"/>
-              </w:rPr>
-              <w:t>&lt;&lt;</w:t>
-            </w:r>
-            <w:proofErr w:type="spellStart"/>
-            <w:r>
-              <w:rPr>
-                <w:rFonts w:ascii="Segoe UI" w:hAnsi="Segoe UI" w:cs="Segoe UI"/>
-                <w:color w:val="000000" w:themeColor="text1"/>
-                <w:sz w:val="21"/>
-                <w:szCs w:val="21"/>
-                <w:shd w:val="clear" w:color="auto" w:fill="FFFFFF"/>
-              </w:rPr>
-              <w:t>paymentDate</w:t>
-            </w:r>
-            <w:proofErr w:type="spellEnd"/>
             <w:r>
               <w:rPr>
                 <w:rFonts w:ascii="Segoe UI" w:hAnsi="Segoe UI" w:cs="Segoe UI"/>
@@ -6844,7 +6554,6 @@
               </w:rPr>
               <w:t>&lt;&lt;cs_{</w:t>
             </w:r>
-            <w:proofErr w:type="spellStart"/>
             <w:proofErr w:type="gramStart"/>
             <w:r>
               <w:rPr>
@@ -6854,52 +6563,39 @@
                 <w:szCs w:val="21"/>
                 <w:shd w:val="clear" w:color="auto" w:fill="FFFFFF"/>
               </w:rPr>
+              <w:t>paymentMethod!=</w:t>
+            </w:r>
+            <w:proofErr w:type="gramEnd"/>
+            <w:r>
+              <w:rPr>
+                <w:rFonts w:ascii="Segoe UI" w:hAnsi="Segoe UI" w:cs="Segoe UI"/>
+                <w:color w:val="000000" w:themeColor="text1"/>
+                <w:sz w:val="21"/>
+                <w:szCs w:val="21"/>
+                <w:shd w:val="clear" w:color="auto" w:fill="FFFFFF"/>
+              </w:rPr>
+              <w:t>null}&gt;&gt;</w:t>
+            </w:r>
+            <w:r>
+              <w:rPr>
+                <w:rFonts w:ascii="Segoe UI" w:hAnsi="Segoe UI" w:cs="Segoe UI"/>
+                <w:color w:val="000000" w:themeColor="text1"/>
+                <w:sz w:val="21"/>
+                <w:szCs w:val="21"/>
+                <w:shd w:val="clear" w:color="auto" w:fill="FFFFFF"/>
+              </w:rPr>
+              <w:t>&lt;&lt;</w:t>
+            </w:r>
+            <w:r>
+              <w:rPr>
+                <w:rFonts w:ascii="Segoe UI" w:hAnsi="Segoe UI" w:cs="Segoe UI"/>
+                <w:color w:val="000000" w:themeColor="text1"/>
+                <w:sz w:val="21"/>
+                <w:szCs w:val="21"/>
+                <w:shd w:val="clear" w:color="auto" w:fill="FFFFFF"/>
+              </w:rPr>
               <w:t>paymentMethod</w:t>
             </w:r>
-            <w:proofErr w:type="spellEnd"/>
-            <w:r>
-              <w:rPr>
-                <w:rFonts w:ascii="Segoe UI" w:hAnsi="Segoe UI" w:cs="Segoe UI"/>
-                <w:color w:val="000000" w:themeColor="text1"/>
-                <w:sz w:val="21"/>
-                <w:szCs w:val="21"/>
-                <w:shd w:val="clear" w:color="auto" w:fill="FFFFFF"/>
-              </w:rPr>
-              <w:t>!=</w:t>
-            </w:r>
-            <w:proofErr w:type="gramEnd"/>
-            <w:r>
-              <w:rPr>
-                <w:rFonts w:ascii="Segoe UI" w:hAnsi="Segoe UI" w:cs="Segoe UI"/>
-                <w:color w:val="000000" w:themeColor="text1"/>
-                <w:sz w:val="21"/>
-                <w:szCs w:val="21"/>
-                <w:shd w:val="clear" w:color="auto" w:fill="FFFFFF"/>
-              </w:rPr>
-              <w:t>null}&gt;&gt;</w:t>
-            </w:r>
-            <w:r>
-              <w:rPr>
-                <w:rFonts w:ascii="Segoe UI" w:hAnsi="Segoe UI" w:cs="Segoe UI"/>
-                <w:color w:val="000000" w:themeColor="text1"/>
-                <w:sz w:val="21"/>
-                <w:szCs w:val="21"/>
-                <w:shd w:val="clear" w:color="auto" w:fill="FFFFFF"/>
-              </w:rPr>
-              <w:t>&lt;&lt;</w:t>
-            </w:r>
-            <w:proofErr w:type="spellStart"/>
-            <w:r>
-              <w:rPr>
-                <w:rFonts w:ascii="Segoe UI" w:hAnsi="Segoe UI" w:cs="Segoe UI"/>
-                <w:color w:val="000000" w:themeColor="text1"/>
-                <w:sz w:val="21"/>
-                <w:szCs w:val="21"/>
-                <w:shd w:val="clear" w:color="auto" w:fill="FFFFFF"/>
-              </w:rPr>
-              <w:t>paymentMethod</w:t>
-            </w:r>
-            <w:proofErr w:type="spellEnd"/>
             <w:r>
               <w:rPr>
                 <w:rFonts w:ascii="Segoe UI" w:hAnsi="Segoe UI" w:cs="Segoe UI"/>
@@ -7229,7 +6925,7 @@
             <w:pPr>
               <w:rPr>
                 <w:rFonts w:ascii="GDSTransportWebsite" w:hAnsi="GDSTransportWebsite"/>
-                <w:shd w:val="clear" w:color="auto" w:fill="FFFFFF"/>
+                <w:color w:val="0A0A0A"/>
               </w:rPr>
             </w:pPr>
             <w:r>
@@ -7256,34 +6952,24 @@
           </w:p>
           <w:p>
             <w:r>
-              <w:rPr>
-                <w:rFonts w:ascii="GDSTransportWebsite" w:hAnsi="GDSTransportWebsite"/>
-                <w:shd w:val="clear" w:color="auto" w:fill="FFFFFF"/>
-              </w:rPr>
-              <w:t>&lt;&lt;</w:t>
-            </w:r>
-            <w:proofErr w:type="spellStart"/>
-            <w:r>
-              <w:rPr>
-                <w:rFonts w:ascii="GDSTransportWebsite" w:hAnsi="GDSTransportWebsite"/>
-                <w:shd w:val="clear" w:color="auto" w:fill="FFFFFF"/>
-              </w:rPr>
-              <w:t>statementOfTruth.</w:t>
-            </w:r>
-            <w:r>
-              <w:rPr>
-                <w:rFonts w:ascii="GDSTransportWebsite" w:hAnsi="GDSTransportWebsite"/>
-                <w:shd w:val="clear" w:color="auto" w:fill="FFFFFF"/>
-              </w:rPr>
-              <w:t>role</w:t>
-            </w:r>
-            <w:proofErr w:type="spellEnd"/>
-            <w:r>
-              <w:rPr>
-                <w:rFonts w:ascii="GDSTransportWebsite" w:hAnsi="GDSTransportWebsite"/>
-                <w:shd w:val="clear" w:color="auto" w:fill="FFFFFF"/>
-              </w:rPr>
-              <w:t>&gt;&gt;</w:t>
+              <w:t>&lt;</w:t>
+            </w:r>
+            <w:proofErr w:type="gramStart"/>
+            <w:r>
+              <w:t>&lt;</w:t>
+            </w:r>
+            <w:r>
+              <w:t>{</w:t>
+            </w:r>
+            <w:proofErr w:type="gramEnd"/>
+            <w:r>
+              <w:t>dateFormat(submittedOn, ‘d MMMM yyyy’, ‘dd-MM-yyyy’)}</w:t>
+            </w:r>
+            <w:r>
+              <w:t>&gt;</w:t>
+            </w:r>
+            <w:r>
+              <w:t>&gt;</w:t>
             </w:r>
           </w:p>
         </w:tc>
@@ -10782,97 +10468,97 @@
       </w:rPr>
     </w:lvl>
   </w:abstractNum>
-  <w:num w:numId="1" w16cid:durableId="1351374743">
+  <w:num w:numId="1">
     <w:abstractNumId w:val="0"/>
   </w:num>
-  <w:num w:numId="2" w16cid:durableId="415058499">
+  <w:num w:numId="2">
     <w:abstractNumId w:val="8"/>
   </w:num>
-  <w:num w:numId="3" w16cid:durableId="1792048433">
+  <w:num w:numId="3">
     <w:abstractNumId w:val="7"/>
   </w:num>
-  <w:num w:numId="4" w16cid:durableId="2019770955">
+  <w:num w:numId="4">
     <w:abstractNumId w:val="4"/>
   </w:num>
-  <w:num w:numId="5" w16cid:durableId="543100898">
+  <w:num w:numId="5">
     <w:abstractNumId w:val="9"/>
   </w:num>
-  <w:num w:numId="6" w16cid:durableId="347096588">
+  <w:num w:numId="6">
     <w:abstractNumId w:val="10"/>
   </w:num>
-  <w:num w:numId="7" w16cid:durableId="692343097">
+  <w:num w:numId="7">
     <w:abstractNumId w:val="16"/>
   </w:num>
-  <w:num w:numId="8" w16cid:durableId="851802170">
+  <w:num w:numId="8">
     <w:abstractNumId w:val="22"/>
   </w:num>
-  <w:num w:numId="9" w16cid:durableId="657269478">
+  <w:num w:numId="9">
     <w:abstractNumId w:val="5"/>
   </w:num>
-  <w:num w:numId="10" w16cid:durableId="1660694758">
+  <w:num w:numId="10">
     <w:abstractNumId w:val="29"/>
   </w:num>
-  <w:num w:numId="11" w16cid:durableId="804202928">
+  <w:num w:numId="11">
     <w:abstractNumId w:val="11"/>
   </w:num>
-  <w:num w:numId="12" w16cid:durableId="766971381">
+  <w:num w:numId="12">
     <w:abstractNumId w:val="6"/>
   </w:num>
-  <w:num w:numId="13" w16cid:durableId="388578302">
+  <w:num w:numId="13">
     <w:abstractNumId w:val="13"/>
   </w:num>
-  <w:num w:numId="14" w16cid:durableId="424150446">
+  <w:num w:numId="14">
     <w:abstractNumId w:val="17"/>
   </w:num>
-  <w:num w:numId="15" w16cid:durableId="1438670720">
+  <w:num w:numId="15">
     <w:abstractNumId w:val="24"/>
   </w:num>
-  <w:num w:numId="16" w16cid:durableId="208808512">
+  <w:num w:numId="16">
     <w:abstractNumId w:val="19"/>
   </w:num>
-  <w:num w:numId="17" w16cid:durableId="1996565813">
+  <w:num w:numId="17">
     <w:abstractNumId w:val="28"/>
   </w:num>
-  <w:num w:numId="18" w16cid:durableId="1353338006">
+  <w:num w:numId="18">
     <w:abstractNumId w:val="27"/>
   </w:num>
-  <w:num w:numId="19" w16cid:durableId="2129271560">
+  <w:num w:numId="19">
     <w:abstractNumId w:val="1"/>
   </w:num>
-  <w:num w:numId="20" w16cid:durableId="194462181">
+  <w:num w:numId="20">
     <w:abstractNumId w:val="26"/>
   </w:num>
-  <w:num w:numId="21" w16cid:durableId="1973975081">
+  <w:num w:numId="21">
     <w:abstractNumId w:val="3"/>
   </w:num>
-  <w:num w:numId="22" w16cid:durableId="320499599">
+  <w:num w:numId="22">
     <w:abstractNumId w:val="15"/>
   </w:num>
-  <w:num w:numId="23" w16cid:durableId="1492064069">
+  <w:num w:numId="23">
     <w:abstractNumId w:val="2"/>
   </w:num>
-  <w:num w:numId="24" w16cid:durableId="555550810">
+  <w:num w:numId="24">
     <w:abstractNumId w:val="12"/>
   </w:num>
-  <w:num w:numId="25" w16cid:durableId="500894592">
+  <w:num w:numId="25">
     <w:abstractNumId w:val="30"/>
   </w:num>
-  <w:num w:numId="26" w16cid:durableId="1574974410">
+  <w:num w:numId="26">
     <w:abstractNumId w:val="20"/>
   </w:num>
-  <w:num w:numId="27" w16cid:durableId="297420112">
+  <w:num w:numId="27">
     <w:abstractNumId w:val="14"/>
   </w:num>
-  <w:num w:numId="28" w16cid:durableId="1242251906">
+  <w:num w:numId="28">
     <w:abstractNumId w:val="21"/>
   </w:num>
-  <w:num w:numId="29" w16cid:durableId="1400637358">
+  <w:num w:numId="29">
     <w:abstractNumId w:val="25"/>
   </w:num>
-  <w:num w:numId="30" w16cid:durableId="446316664">
+  <w:num w:numId="30">
     <w:abstractNumId w:val="18"/>
   </w:num>
-  <w:num w:numId="31" w16cid:durableId="1654218053">
+  <w:num w:numId="31">
     <w:abstractNumId w:val="23"/>
   </w:num>
 </w:numbering>
@@ -12057,15 +11743,6 @@
 </file>
 
 <file path=customXml/item1.xml><?xml version="1.0" encoding="utf-8"?>
-<?mso-contentType ?>
-<FormTemplates xmlns="http://schemas.microsoft.com/sharepoint/v3/contenttype/forms">
-  <Display>DocumentLibraryForm</Display>
-  <Edit>DocumentLibraryForm</Edit>
-  <New>DocumentLibraryForm</New>
-</FormTemplates>
-</file>
-
-<file path=customXml/item2.xml><?xml version="1.0" encoding="utf-8"?>
 <ct:contentTypeSchema xmlns:ct="http://schemas.microsoft.com/office/2006/metadata/contentType" xmlns:ma="http://schemas.microsoft.com/office/2006/metadata/properties/metaAttributes" ct:_="" ma:_="" ma:contentTypeName="_CtTemplate" ma:contentTypeID="0x01010064A5FDCCFB03F540B94405305D7DE14F00A4F8B82F7CEF57469A8FE5CEAB7A0EE0" ma:contentTypeVersion="53" ma:contentTypeDescription="Part of Template Management with Site Columns representing custom attributes." ma:contentTypeScope="" ma:versionID="69a47f6434bbb6ed0a644919a98a9681">
   <xsd:schema xmlns:xsd="http://www.w3.org/2001/XMLSchema" xmlns:xs="http://www.w3.org/2001/XMLSchema" xmlns:p="http://schemas.microsoft.com/office/2006/metadata/properties" xmlns:ns2="f336f4fe-8719-4ea2-b5d6-29b3a580aeb4" xmlns:ns3="b57b892a-dd61-4bba-b372-a8d93da2c7e6" targetNamespace="http://schemas.microsoft.com/office/2006/metadata/properties" ma:root="true" ma:fieldsID="71934021bdb6f6617baa79601bda5045" ns2:_="" ns3:_="">
     <xsd:import namespace="f336f4fe-8719-4ea2-b5d6-29b3a580aeb4"/>
@@ -12380,11 +12057,11 @@
 </ct:contentTypeSchema>
 </file>
 
-<file path=customXml/item3.xml><?xml version="1.0" encoding="utf-8"?>
+<file path=customXml/item2.xml><?xml version="1.0" encoding="utf-8"?>
 <b:Sources xmlns:b="http://schemas.openxmlformats.org/officeDocument/2006/bibliography" xmlns="http://schemas.openxmlformats.org/officeDocument/2006/bibliography" SelectedStyle="\APASixthEditionOfficeOnline.xsl" StyleName="APA" Version="6"/>
 </file>
 
-<file path=customXml/item4.xml><?xml version="1.0" encoding="utf-8"?>
+<file path=customXml/item3.xml><?xml version="1.0" encoding="utf-8"?>
 <p:properties xmlns:p="http://schemas.microsoft.com/office/2006/metadata/properties" xmlns:xsi="http://www.w3.org/2001/XMLSchema-instance" xmlns:pc="http://schemas.microsoft.com/office/infopath/2007/PartnerControls">
   <documentManagement>
     <Stage xmlns="f336f4fe-8719-4ea2-b5d6-29b3a580aeb4">Draft</Stage>
@@ -12402,15 +12079,16 @@
 </p:properties>
 </file>
 
-<file path=customXml/itemProps1.xml><?xml version="1.0" encoding="utf-8"?>
-<ds:datastoreItem xmlns:ds="http://schemas.openxmlformats.org/officeDocument/2006/customXml" ds:itemID="{B979ABCF-6006-4211-8C04-D08E1C55C8F9}">
-  <ds:schemaRefs>
-    <ds:schemaRef ds:uri="http://schemas.microsoft.com/sharepoint/v3/contenttype/forms"/>
-  </ds:schemaRefs>
-</ds:datastoreItem>
+<file path=customXml/item4.xml><?xml version="1.0" encoding="utf-8"?>
+<?mso-contentType ?>
+<FormTemplates xmlns="http://schemas.microsoft.com/sharepoint/v3/contenttype/forms">
+  <Display>DocumentLibraryForm</Display>
+  <Edit>DocumentLibraryForm</Edit>
+  <New>DocumentLibraryForm</New>
+</FormTemplates>
 </file>
 
-<file path=customXml/itemProps2.xml><?xml version="1.0" encoding="utf-8"?>
+<file path=customXml/itemProps1.xml><?xml version="1.0" encoding="utf-8"?>
 <ds:datastoreItem xmlns:ds="http://schemas.openxmlformats.org/officeDocument/2006/customXml" ds:itemID="{F50568C7-0D63-49D8-828E-6EA48601E6B9}">
   <ds:schemaRefs>
     <ds:schemaRef ds:uri="http://schemas.microsoft.com/office/2006/metadata/contentType"/>
@@ -12429,7 +12107,7 @@
 </ds:datastoreItem>
 </file>
 
-<file path=customXml/itemProps3.xml><?xml version="1.0" encoding="utf-8"?>
+<file path=customXml/itemProps2.xml><?xml version="1.0" encoding="utf-8"?>
 <ds:datastoreItem xmlns:ds="http://schemas.openxmlformats.org/officeDocument/2006/customXml" ds:itemID="{5C627932-C981-4CFE-9BA8-667150120D32}">
   <ds:schemaRefs>
     <ds:schemaRef ds:uri="http://schemas.openxmlformats.org/officeDocument/2006/bibliography"/>
@@ -12437,7 +12115,7 @@
 </ds:datastoreItem>
 </file>
 
-<file path=customXml/itemProps4.xml><?xml version="1.0" encoding="utf-8"?>
+<file path=customXml/itemProps3.xml><?xml version="1.0" encoding="utf-8"?>
 <ds:datastoreItem xmlns:ds="http://schemas.openxmlformats.org/officeDocument/2006/customXml" ds:itemID="{167D3FB0-0D1A-4A81-8A96-EE2F37F3B125}">
   <ds:schemaRefs>
     <ds:schemaRef ds:uri="http://schemas.microsoft.com/office/2006/metadata/properties"/>
@@ -12445,4 +12123,12 @@
     <ds:schemaRef ds:uri="f336f4fe-8719-4ea2-b5d6-29b3a580aeb4"/>
   </ds:schemaRefs>
 </ds:datastoreItem>
+</file>
+
+<file path=customXml/itemProps4.xml><?xml version="1.0" encoding="utf-8"?>
+<ds:datastoreItem xmlns:ds="http://schemas.openxmlformats.org/officeDocument/2006/customXml" ds:itemID="{B979ABCF-6006-4211-8C04-D08E1C55C8F9}">
+  <ds:schemaRefs>
+    <ds:schemaRef ds:uri="http://schemas.microsoft.com/sharepoint/v3/contenttype/forms"/>
+  </ds:schemaRefs>
+</ds:datastoreItem>
 </file>
</xml_diff>

<commit_message>
CIV-6421 Update Sealed Claim Response Generator Form For Spec
</commit_message>
<xml_diff>
--- a/docker/docmosis/templates/CV-SPC-HRN-ENG-01064.docx
+++ b/docker/docmosis/templates/CV-SPC-HRN-ENG-01064.docx
@@ -1,6 +1,6 @@
 
 <file path=word/document.xml><?xml version="1.0" encoding="utf-8"?>
-<w:document xmlns:wpc="http://schemas.microsoft.com/office/word/2010/wordprocessingCanvas" xmlns:cx="http://schemas.microsoft.com/office/drawing/2014/chartex" xmlns:cx1="http://schemas.microsoft.com/office/drawing/2015/9/8/chartex" xmlns:cx2="http://schemas.microsoft.com/office/drawing/2015/10/21/chartex" xmlns:cx3="http://schemas.microsoft.com/office/drawing/2016/5/9/chartex" xmlns:cx4="http://schemas.microsoft.com/office/drawing/2016/5/10/chartex" xmlns:cx5="http://schemas.microsoft.com/office/drawing/2016/5/11/chartex" xmlns:cx6="http://schemas.microsoft.com/office/drawing/2016/5/12/chartex" xmlns:cx7="http://schemas.microsoft.com/office/drawing/2016/5/13/chartex" xmlns:cx8="http://schemas.microsoft.com/office/drawing/2016/5/14/chartex" xmlns:mc="http://schemas.openxmlformats.org/markup-compatibility/2006" xmlns:aink="http://schemas.microsoft.com/office/drawing/2016/ink" xmlns:am3d="http://schemas.microsoft.com/office/drawing/2017/model3d" xmlns:o="urn:schemas-microsoft-com:office:office" xmlns:r="http://schemas.openxmlformats.org/officeDocument/2006/relationships" xmlns:m="http://schemas.openxmlformats.org/officeDocument/2006/math" xmlns:v="urn:schemas-microsoft-com:vml" xmlns:wp14="http://schemas.microsoft.com/office/word/2010/wordprocessingDrawing" xmlns:wp="http://schemas.openxmlformats.org/drawingml/2006/wordprocessingDrawing" xmlns:w10="urn:schemas-microsoft-com:office:word" xmlns:w="http://schemas.openxmlformats.org/wordprocessingml/2006/main" xmlns:w14="http://schemas.microsoft.com/office/word/2010/wordml" xmlns:w15="http://schemas.microsoft.com/office/word/2012/wordml" xmlns:w16cex="http://schemas.microsoft.com/office/word/2018/wordml/cex" xmlns:w16cid="http://schemas.microsoft.com/office/word/2016/wordml/cid" xmlns:w16="http://schemas.microsoft.com/office/word/2018/wordml" xmlns:w16sdtdh="http://schemas.microsoft.com/office/word/2020/wordml/sdtdatahash" xmlns:w16se="http://schemas.microsoft.com/office/word/2015/wordml/symex" xmlns:wpg="http://schemas.microsoft.com/office/word/2010/wordprocessingGroup" xmlns:wpi="http://schemas.microsoft.com/office/word/2010/wordprocessingInk" xmlns:wne="http://schemas.microsoft.com/office/word/2006/wordml" xmlns:wps="http://schemas.microsoft.com/office/word/2010/wordprocessingShape" mc:Ignorable="w14 w15 w16se w16cid w16 w16cex w16sdtdh wp14">
+<w:document xmlns:wpc="http://schemas.microsoft.com/office/word/2010/wordprocessingCanvas" xmlns:cx="http://schemas.microsoft.com/office/drawing/2014/chartex" xmlns:cx1="http://schemas.microsoft.com/office/drawing/2015/9/8/chartex" xmlns:cx2="http://schemas.microsoft.com/office/drawing/2015/10/21/chartex" xmlns:cx3="http://schemas.microsoft.com/office/drawing/2016/5/9/chartex" xmlns:cx4="http://schemas.microsoft.com/office/drawing/2016/5/10/chartex" xmlns:cx5="http://schemas.microsoft.com/office/drawing/2016/5/11/chartex" xmlns:cx6="http://schemas.microsoft.com/office/drawing/2016/5/12/chartex" xmlns:cx7="http://schemas.microsoft.com/office/drawing/2016/5/13/chartex" xmlns:cx8="http://schemas.microsoft.com/office/drawing/2016/5/14/chartex" xmlns:mc="http://schemas.openxmlformats.org/markup-compatibility/2006" xmlns:aink="http://schemas.microsoft.com/office/drawing/2016/ink" xmlns:am3d="http://schemas.microsoft.com/office/drawing/2017/model3d" xmlns:o="urn:schemas-microsoft-com:office:office" xmlns:oel="http://schemas.microsoft.com/office/2019/extlst" xmlns:r="http://schemas.openxmlformats.org/officeDocument/2006/relationships" xmlns:m="http://schemas.openxmlformats.org/officeDocument/2006/math" xmlns:v="urn:schemas-microsoft-com:vml" xmlns:wp14="http://schemas.microsoft.com/office/word/2010/wordprocessingDrawing" xmlns:wp="http://schemas.openxmlformats.org/drawingml/2006/wordprocessingDrawing" xmlns:w10="urn:schemas-microsoft-com:office:word" xmlns:w="http://schemas.openxmlformats.org/wordprocessingml/2006/main" xmlns:w14="http://schemas.microsoft.com/office/word/2010/wordml" xmlns:w15="http://schemas.microsoft.com/office/word/2012/wordml" xmlns:w16cex="http://schemas.microsoft.com/office/word/2018/wordml/cex" xmlns:w16cid="http://schemas.microsoft.com/office/word/2016/wordml/cid" xmlns:w16="http://schemas.microsoft.com/office/word/2018/wordml" xmlns:w16sdtdh="http://schemas.microsoft.com/office/word/2020/wordml/sdtdatahash" xmlns:w16se="http://schemas.microsoft.com/office/word/2015/wordml/symex" xmlns:wpg="http://schemas.microsoft.com/office/word/2010/wordprocessingGroup" xmlns:wpi="http://schemas.microsoft.com/office/word/2010/wordprocessingInk" xmlns:wne="http://schemas.microsoft.com/office/word/2006/wordml" xmlns:wps="http://schemas.microsoft.com/office/word/2010/wordprocessingShape" mc:Ignorable="w14 w15 w16se w16cid w16 w16cex w16sdtdh wp14">
   <w:body>
     <w:p>
       <w:pPr>
@@ -164,27 +164,7 @@
                 <w:sz w:val="28"/>
                 <w:szCs w:val="28"/>
               </w:rPr>
-              <w:t>Claim number: &lt;&lt;</w:t>
-            </w:r>
-            <w:proofErr w:type="spellStart"/>
-            <w:r>
-              <w:rPr>
-                <w:rFonts w:ascii="GDSTransportWebsite" w:hAnsi="GDSTransportWebsite"/>
-                <w:color w:val="60686D"/>
-                <w:sz w:val="28"/>
-                <w:szCs w:val="28"/>
-              </w:rPr>
-              <w:t>referenceNumber</w:t>
-            </w:r>
-            <w:proofErr w:type="spellEnd"/>
-            <w:r>
-              <w:rPr>
-                <w:rFonts w:ascii="GDSTransportWebsite" w:hAnsi="GDSTransportWebsite"/>
-                <w:color w:val="60686D"/>
-                <w:sz w:val="28"/>
-                <w:szCs w:val="28"/>
-              </w:rPr>
-              <w:t>&gt;&gt;</w:t>
+              <w:t>Claim number: &lt;&lt;referenceNumber&gt;&gt;</w:t>
             </w:r>
           </w:p>
         </w:tc>
@@ -338,7 +318,6 @@
               </w:rPr>
               <w:t>: &lt;&lt;</w:t>
             </w:r>
-            <w:proofErr w:type="spellStart"/>
             <w:r>
               <w:rPr>
                 <w:rFonts w:ascii="GDSTransportWebsite" w:hAnsi="GDSTransportWebsite"/>
@@ -348,7 +327,6 @@
               </w:rPr>
               <w:t>caseName</w:t>
             </w:r>
-            <w:proofErr w:type="spellEnd"/>
             <w:r>
               <w:rPr>
                 <w:rFonts w:ascii="GDSTransportWebsite" w:hAnsi="GDSTransportWebsite"/>
@@ -601,9 +579,8 @@
                 <w:sz w:val="20"/>
                 <w:szCs w:val="20"/>
               </w:rPr>
-              <w:t>&lt;</w:t>
-            </w:r>
-            <w:proofErr w:type="gramStart"/>
+              <w:t>&lt;&lt;{dateFormat(</w:t>
+            </w:r>
             <w:r>
               <w:rPr>
                 <w:rFonts w:ascii="GDSTransportWebsite" w:eastAsia="Times New Roman" w:hAnsi="GDSTransportWebsite" w:cs="Times New Roman"/>
@@ -611,10 +588,8 @@
                 <w:sz w:val="20"/>
                 <w:szCs w:val="20"/>
               </w:rPr>
-              <w:t>&lt;{</w:t>
-            </w:r>
-            <w:proofErr w:type="spellStart"/>
-            <w:proofErr w:type="gramEnd"/>
+              <w:t>submittedOn</w:t>
+            </w:r>
             <w:r>
               <w:rPr>
                 <w:rFonts w:ascii="GDSTransportWebsite" w:eastAsia="Times New Roman" w:hAnsi="GDSTransportWebsite" w:cs="Times New Roman"/>
@@ -622,77 +597,7 @@
                 <w:sz w:val="20"/>
                 <w:szCs w:val="20"/>
               </w:rPr>
-              <w:t>dateFormat</w:t>
-            </w:r>
-            <w:proofErr w:type="spellEnd"/>
-            <w:r>
-              <w:rPr>
-                <w:rFonts w:ascii="GDSTransportWebsite" w:eastAsia="Times New Roman" w:hAnsi="GDSTransportWebsite" w:cs="Times New Roman"/>
-                <w:color w:val="60686D"/>
-                <w:sz w:val="20"/>
-                <w:szCs w:val="20"/>
-              </w:rPr>
-              <w:t>(</w:t>
-            </w:r>
-            <w:proofErr w:type="spellStart"/>
-            <w:r>
-              <w:rPr>
-                <w:rFonts w:ascii="GDSTransportWebsite" w:eastAsia="Times New Roman" w:hAnsi="GDSTransportWebsite" w:cs="Times New Roman"/>
-                <w:color w:val="60686D"/>
-                <w:sz w:val="20"/>
-                <w:szCs w:val="20"/>
-              </w:rPr>
-              <w:t>submittedOn</w:t>
-            </w:r>
-            <w:proofErr w:type="spellEnd"/>
-            <w:r>
-              <w:rPr>
-                <w:rFonts w:ascii="GDSTransportWebsite" w:eastAsia="Times New Roman" w:hAnsi="GDSTransportWebsite" w:cs="Times New Roman"/>
-                <w:color w:val="60686D"/>
-                <w:sz w:val="20"/>
-                <w:szCs w:val="20"/>
-              </w:rPr>
-              <w:t xml:space="preserve">, ‘d MMMM </w:t>
-            </w:r>
-            <w:proofErr w:type="spellStart"/>
-            <w:r>
-              <w:rPr>
-                <w:rFonts w:ascii="GDSTransportWebsite" w:eastAsia="Times New Roman" w:hAnsi="GDSTransportWebsite" w:cs="Times New Roman"/>
-                <w:color w:val="60686D"/>
-                <w:sz w:val="20"/>
-                <w:szCs w:val="20"/>
-              </w:rPr>
-              <w:t>yyyy</w:t>
-            </w:r>
-            <w:proofErr w:type="spellEnd"/>
-            <w:r>
-              <w:rPr>
-                <w:rFonts w:ascii="GDSTransportWebsite" w:eastAsia="Times New Roman" w:hAnsi="GDSTransportWebsite" w:cs="Times New Roman"/>
-                <w:color w:val="60686D"/>
-                <w:sz w:val="20"/>
-                <w:szCs w:val="20"/>
-              </w:rPr>
-              <w:t>’, ‘dd-MM-</w:t>
-            </w:r>
-            <w:proofErr w:type="spellStart"/>
-            <w:r>
-              <w:rPr>
-                <w:rFonts w:ascii="GDSTransportWebsite" w:eastAsia="Times New Roman" w:hAnsi="GDSTransportWebsite" w:cs="Times New Roman"/>
-                <w:color w:val="60686D"/>
-                <w:sz w:val="20"/>
-                <w:szCs w:val="20"/>
-              </w:rPr>
-              <w:t>yyyy</w:t>
-            </w:r>
-            <w:proofErr w:type="spellEnd"/>
-            <w:r>
-              <w:rPr>
-                <w:rFonts w:ascii="GDSTransportWebsite" w:eastAsia="Times New Roman" w:hAnsi="GDSTransportWebsite" w:cs="Times New Roman"/>
-                <w:color w:val="60686D"/>
-                <w:sz w:val="20"/>
-                <w:szCs w:val="20"/>
-              </w:rPr>
-              <w:t>’)}&gt;&gt;</w:t>
+              <w:t>, ‘d MMMM yyyy’, ‘dd-MM-yyyy’)}&gt;&gt;</w:t>
             </w:r>
           </w:p>
         </w:tc>
@@ -2504,18 +2409,7 @@
                 <w:shd w:val="clear" w:color="auto" w:fill="FFFFFF"/>
               </w:rPr>
               <w:lastRenderedPageBreak/>
-              <w:t>&lt;&lt;</w:t>
-            </w:r>
-            <w:proofErr w:type="spellStart"/>
-            <w:r>
-              <w:rPr>
-                <w:rFonts w:ascii="Segoe UI" w:hAnsi="Segoe UI" w:cs="Segoe UI"/>
-                <w:color w:val="000000" w:themeColor="text1"/>
-                <w:sz w:val="21"/>
-                <w:szCs w:val="21"/>
-                <w:shd w:val="clear" w:color="auto" w:fill="FFFFFF"/>
-              </w:rPr>
-              <w:t>c</w:t>
+              <w:t>&lt;&lt;c</w:t>
             </w:r>
             <w:r>
               <w:rPr>
@@ -2527,8 +2421,6 @@
               </w:rPr>
               <w:t>r</w:t>
             </w:r>
-            <w:proofErr w:type="spellEnd"/>
-            <w:proofErr w:type="gramStart"/>
             <w:r>
               <w:rPr>
                 <w:rFonts w:ascii="Segoe UI" w:hAnsi="Segoe UI" w:cs="Segoe UI"/>
@@ -2569,7 +2461,6 @@
               </w:rPr>
               <w:t>ateOfBirth</w:t>
             </w:r>
-            <w:proofErr w:type="gramEnd"/>
             <w:r>
               <w:rPr>
                 <w:rFonts w:ascii="Segoe UI" w:hAnsi="Segoe UI" w:cs="Segoe UI"/>
@@ -2732,18 +2623,7 @@
                 <w:szCs w:val="21"/>
                 <w:shd w:val="clear" w:color="auto" w:fill="FFFFFF"/>
               </w:rPr>
-              <w:t>&lt;&lt;</w:t>
-            </w:r>
-            <w:proofErr w:type="spellStart"/>
-            <w:r>
-              <w:rPr>
-                <w:rFonts w:ascii="Segoe UI" w:hAnsi="Segoe UI" w:cs="Segoe UI"/>
-                <w:color w:val="000000" w:themeColor="text1"/>
-                <w:sz w:val="21"/>
-                <w:szCs w:val="21"/>
-                <w:shd w:val="clear" w:color="auto" w:fill="FFFFFF"/>
-              </w:rPr>
-              <w:t>c</w:t>
+              <w:t>&lt;&lt;c</w:t>
             </w:r>
             <w:r>
               <w:rPr>
@@ -2755,8 +2635,6 @@
               </w:rPr>
               <w:t>r</w:t>
             </w:r>
-            <w:proofErr w:type="spellEnd"/>
-            <w:proofErr w:type="gramStart"/>
             <w:r>
               <w:rPr>
                 <w:rFonts w:ascii="Segoe UI" w:hAnsi="Segoe UI" w:cs="Segoe UI"/>
@@ -2795,18 +2673,7 @@
                 <w:szCs w:val="21"/>
                 <w:shd w:val="clear" w:color="auto" w:fill="FFFFFF"/>
               </w:rPr>
-              <w:t>representative</w:t>
-            </w:r>
-            <w:proofErr w:type="gramEnd"/>
-            <w:r>
-              <w:rPr>
-                <w:rFonts w:ascii="Segoe UI" w:hAnsi="Segoe UI" w:cs="Segoe UI"/>
-                <w:color w:val="000000" w:themeColor="text1"/>
-                <w:sz w:val="21"/>
-                <w:szCs w:val="21"/>
-                <w:shd w:val="clear" w:color="auto" w:fill="FFFFFF"/>
-              </w:rPr>
-              <w:t>.phoneNumber</w:t>
+              <w:t>representative.phoneNumber</w:t>
             </w:r>
             <w:r>
               <w:rPr>
@@ -2872,7 +2739,6 @@
                 <w:color w:val="000000" w:themeColor="text1"/>
               </w:rPr>
             </w:pPr>
-            <w:proofErr w:type="gramStart"/>
             <w:r>
               <w:rPr>
                 <w:rFonts w:ascii="Segoe UI" w:hAnsi="Segoe UI" w:cs="Segoe UI"/>
@@ -2893,7 +2759,6 @@
               </w:rPr>
               <w:t>representative.phoneNumber</w:t>
             </w:r>
-            <w:proofErr w:type="gramEnd"/>
             <w:r>
               <w:rPr>
                 <w:rFonts w:ascii="Segoe UI" w:hAnsi="Segoe UI" w:cs="Segoe UI"/>
@@ -2970,18 +2835,7 @@
                 <w:szCs w:val="21"/>
                 <w:shd w:val="clear" w:color="auto" w:fill="FFFFFF"/>
               </w:rPr>
-              <w:t>&lt;&lt;</w:t>
-            </w:r>
-            <w:proofErr w:type="spellStart"/>
-            <w:r>
-              <w:rPr>
-                <w:rFonts w:ascii="Segoe UI" w:hAnsi="Segoe UI" w:cs="Segoe UI"/>
-                <w:color w:val="000000" w:themeColor="text1"/>
-                <w:sz w:val="21"/>
-                <w:szCs w:val="21"/>
-                <w:shd w:val="clear" w:color="auto" w:fill="FFFFFF"/>
-              </w:rPr>
-              <w:t>c</w:t>
+              <w:t>&lt;&lt;c</w:t>
             </w:r>
             <w:r>
               <w:rPr>
@@ -2993,8 +2847,6 @@
               </w:rPr>
               <w:t>r</w:t>
             </w:r>
-            <w:proofErr w:type="spellEnd"/>
-            <w:proofErr w:type="gramStart"/>
             <w:r>
               <w:rPr>
                 <w:rFonts w:ascii="Segoe UI" w:hAnsi="Segoe UI" w:cs="Segoe UI"/>
@@ -3033,18 +2885,7 @@
                 <w:szCs w:val="21"/>
                 <w:shd w:val="clear" w:color="auto" w:fill="FFFFFF"/>
               </w:rPr>
-              <w:t>representative</w:t>
-            </w:r>
-            <w:proofErr w:type="gramEnd"/>
-            <w:r>
-              <w:rPr>
-                <w:rFonts w:ascii="Segoe UI" w:hAnsi="Segoe UI" w:cs="Segoe UI"/>
-                <w:color w:val="000000" w:themeColor="text1"/>
-                <w:sz w:val="21"/>
-                <w:szCs w:val="21"/>
-                <w:shd w:val="clear" w:color="auto" w:fill="FFFFFF"/>
-              </w:rPr>
-              <w:t>.emailAddress</w:t>
+              <w:t>representative.emailAddress</w:t>
             </w:r>
             <w:r>
               <w:rPr>
@@ -3112,7 +2953,6 @@
                 <w:color w:val="000000" w:themeColor="text1"/>
               </w:rPr>
             </w:pPr>
-            <w:proofErr w:type="gramStart"/>
             <w:r>
               <w:rPr>
                 <w:rFonts w:ascii="Segoe UI" w:hAnsi="Segoe UI" w:cs="Segoe UI"/>
@@ -3133,7 +2973,6 @@
               </w:rPr>
               <w:t>representative.emailAddress</w:t>
             </w:r>
-            <w:proofErr w:type="gramEnd"/>
             <w:r>
               <w:rPr>
                 <w:rFonts w:ascii="Segoe UI" w:hAnsi="Segoe UI" w:cs="Segoe UI"/>
@@ -4946,30 +4785,7 @@
                 <w:szCs w:val="21"/>
                 <w:shd w:val="clear" w:color="auto" w:fill="FFFFFF"/>
               </w:rPr>
-              <w:t>&lt;&lt;</w:t>
-            </w:r>
-            <w:proofErr w:type="spellStart"/>
-            <w:r>
-              <w:rPr>
-                <w:rFonts w:ascii="Segoe UI" w:hAnsi="Segoe UI" w:cs="Segoe UI"/>
-                <w:color w:val="000000" w:themeColor="text1"/>
-                <w:sz w:val="21"/>
-                <w:szCs w:val="21"/>
-                <w:shd w:val="clear" w:color="auto" w:fill="FFFFFF"/>
-              </w:rPr>
-              <w:t>cr</w:t>
-            </w:r>
-            <w:proofErr w:type="spellEnd"/>
-            <w:proofErr w:type="gramStart"/>
-            <w:r>
-              <w:rPr>
-                <w:rFonts w:ascii="Segoe UI" w:hAnsi="Segoe UI" w:cs="Segoe UI"/>
-                <w:color w:val="000000" w:themeColor="text1"/>
-                <w:sz w:val="21"/>
-                <w:szCs w:val="21"/>
-                <w:shd w:val="clear" w:color="auto" w:fill="FFFFFF"/>
-              </w:rPr>
-              <w:t>_{</w:t>
+              <w:t>&lt;&lt;cr_{</w:t>
             </w:r>
             <w:r>
               <w:rPr>
@@ -5001,7 +4817,6 @@
               </w:rPr>
               <w:t>ateOfBirth</w:t>
             </w:r>
-            <w:proofErr w:type="gramEnd"/>
             <w:r>
               <w:rPr>
                 <w:rFonts w:ascii="Segoe UI" w:hAnsi="Segoe UI" w:cs="Segoe UI"/>
@@ -5173,30 +4988,7 @@
                 <w:szCs w:val="21"/>
                 <w:shd w:val="clear" w:color="auto" w:fill="FFFFFF"/>
               </w:rPr>
-              <w:t>&lt;&lt;</w:t>
-            </w:r>
-            <w:proofErr w:type="spellStart"/>
-            <w:r>
-              <w:rPr>
-                <w:rFonts w:ascii="Segoe UI" w:hAnsi="Segoe UI" w:cs="Segoe UI"/>
-                <w:color w:val="000000" w:themeColor="text1"/>
-                <w:sz w:val="21"/>
-                <w:szCs w:val="21"/>
-                <w:shd w:val="clear" w:color="auto" w:fill="FFFFFF"/>
-              </w:rPr>
-              <w:t>cr</w:t>
-            </w:r>
-            <w:proofErr w:type="spellEnd"/>
-            <w:proofErr w:type="gramStart"/>
-            <w:r>
-              <w:rPr>
-                <w:rFonts w:ascii="Segoe UI" w:hAnsi="Segoe UI" w:cs="Segoe UI"/>
-                <w:color w:val="000000" w:themeColor="text1"/>
-                <w:sz w:val="21"/>
-                <w:szCs w:val="21"/>
-                <w:shd w:val="clear" w:color="auto" w:fill="FFFFFF"/>
-              </w:rPr>
-              <w:t>_{</w:t>
+              <w:t>&lt;&lt;cr_{</w:t>
             </w:r>
             <w:r>
               <w:rPr>
@@ -5226,18 +5018,7 @@
                 <w:szCs w:val="21"/>
                 <w:shd w:val="clear" w:color="auto" w:fill="FFFFFF"/>
               </w:rPr>
-              <w:t>representative</w:t>
-            </w:r>
-            <w:proofErr w:type="gramEnd"/>
-            <w:r>
-              <w:rPr>
-                <w:rFonts w:ascii="Segoe UI" w:hAnsi="Segoe UI" w:cs="Segoe UI"/>
-                <w:color w:val="000000" w:themeColor="text1"/>
-                <w:sz w:val="21"/>
-                <w:szCs w:val="21"/>
-                <w:shd w:val="clear" w:color="auto" w:fill="FFFFFF"/>
-              </w:rPr>
-              <w:t>.phoneNumber</w:t>
+              <w:t>representative.phoneNumber</w:t>
             </w:r>
             <w:r>
               <w:rPr>
@@ -5306,7 +5087,6 @@
                 <w:color w:val="000000" w:themeColor="text1"/>
               </w:rPr>
             </w:pPr>
-            <w:proofErr w:type="gramStart"/>
             <w:r>
               <w:rPr>
                 <w:rFonts w:ascii="Segoe UI" w:hAnsi="Segoe UI" w:cs="Segoe UI"/>
@@ -5327,7 +5107,6 @@
               </w:rPr>
               <w:t>representative.phoneNumber</w:t>
             </w:r>
-            <w:proofErr w:type="gramEnd"/>
             <w:r>
               <w:rPr>
                 <w:rFonts w:ascii="Segoe UI" w:hAnsi="Segoe UI" w:cs="Segoe UI"/>
@@ -5406,30 +5185,7 @@
                 <w:szCs w:val="21"/>
                 <w:shd w:val="clear" w:color="auto" w:fill="FFFFFF"/>
               </w:rPr>
-              <w:t>&lt;&lt;</w:t>
-            </w:r>
-            <w:proofErr w:type="spellStart"/>
-            <w:r>
-              <w:rPr>
-                <w:rFonts w:ascii="Segoe UI" w:hAnsi="Segoe UI" w:cs="Segoe UI"/>
-                <w:color w:val="000000" w:themeColor="text1"/>
-                <w:sz w:val="21"/>
-                <w:szCs w:val="21"/>
-                <w:shd w:val="clear" w:color="auto" w:fill="FFFFFF"/>
-              </w:rPr>
-              <w:t>cr</w:t>
-            </w:r>
-            <w:proofErr w:type="spellEnd"/>
-            <w:proofErr w:type="gramStart"/>
-            <w:r>
-              <w:rPr>
-                <w:rFonts w:ascii="Segoe UI" w:hAnsi="Segoe UI" w:cs="Segoe UI"/>
-                <w:color w:val="000000" w:themeColor="text1"/>
-                <w:sz w:val="21"/>
-                <w:szCs w:val="21"/>
-                <w:shd w:val="clear" w:color="auto" w:fill="FFFFFF"/>
-              </w:rPr>
-              <w:t>_{</w:t>
+              <w:t>&lt;&lt;cr_{</w:t>
             </w:r>
             <w:r>
               <w:rPr>
@@ -5459,18 +5215,7 @@
                 <w:szCs w:val="21"/>
                 <w:shd w:val="clear" w:color="auto" w:fill="FFFFFF"/>
               </w:rPr>
-              <w:t>representative</w:t>
-            </w:r>
-            <w:proofErr w:type="gramEnd"/>
-            <w:r>
-              <w:rPr>
-                <w:rFonts w:ascii="Segoe UI" w:hAnsi="Segoe UI" w:cs="Segoe UI"/>
-                <w:color w:val="000000" w:themeColor="text1"/>
-                <w:sz w:val="21"/>
-                <w:szCs w:val="21"/>
-                <w:shd w:val="clear" w:color="auto" w:fill="FFFFFF"/>
-              </w:rPr>
-              <w:t>.emailAddress</w:t>
+              <w:t>representative.emailAddress</w:t>
             </w:r>
             <w:r>
               <w:rPr>
@@ -5538,7 +5283,6 @@
                 <w:color w:val="000000" w:themeColor="text1"/>
               </w:rPr>
             </w:pPr>
-            <w:proofErr w:type="gramStart"/>
             <w:r>
               <w:rPr>
                 <w:rFonts w:ascii="Segoe UI" w:hAnsi="Segoe UI" w:cs="Segoe UI"/>
@@ -5559,7 +5303,6 @@
               </w:rPr>
               <w:t>representative.emailAddress</w:t>
             </w:r>
-            <w:proofErr w:type="gramEnd"/>
             <w:r>
               <w:rPr>
                 <w:rFonts w:ascii="Segoe UI" w:hAnsi="Segoe UI" w:cs="Segoe UI"/>
@@ -5700,42 +5443,18 @@
               <w:pStyle w:val="NormalWeb"/>
               <w:spacing w:before="40" w:beforeAutospacing="0" w:after="40" w:afterAutospacing="0"/>
               <w:rPr>
-                <w:rFonts w:ascii="GDSTransportWebsite" w:hAnsi="GDSTransportWebsite"/>
+                <w:rFonts w:ascii="GDSTransportWebsite" w:hAnsi="GDSTransportWebsite" w:cs="Calibri"/>
                 <w:b/>
                 <w:bCs/>
-                <w:color w:val="0A0A0A"/>
-                <w:shd w:val="clear" w:color="auto" w:fill="FFFFFF"/>
               </w:rPr>
             </w:pPr>
             <w:r>
               <w:rPr>
-                <w:rFonts w:ascii="GDSTransportWebsite" w:hAnsi="GDSTransportWebsite"/>
+                <w:rFonts w:ascii="GDSTransportWebsite" w:hAnsi="GDSTransportWebsite" w:cs="Calibri"/>
                 <w:b/>
                 <w:bCs/>
-                <w:color w:val="0A0A0A"/>
-                <w:shd w:val="clear" w:color="auto" w:fill="FFFFFF"/>
-              </w:rPr>
-              <w:t>Defendants</w:t>
-            </w:r>
-            <w:r>
-              <w:rPr>
-                <w:rFonts w:ascii="GDSTransportWebsite" w:hAnsi="GDSTransportWebsite"/>
-                <w:b/>
-                <w:bCs/>
-                <w:color w:val="0A0A0A"/>
-                <w:shd w:val="clear" w:color="auto" w:fill="FFFFFF"/>
-              </w:rPr>
-              <w:t>’</w:t>
-            </w:r>
-            <w:r>
-              <w:rPr>
-                <w:rFonts w:ascii="GDSTransportWebsite" w:hAnsi="GDSTransportWebsite"/>
-                <w:b/>
-                <w:bCs/>
-                <w:color w:val="0A0A0A"/>
-                <w:shd w:val="clear" w:color="auto" w:fill="FFFFFF"/>
-              </w:rPr>
-              <w:t xml:space="preserve"> response</w:t>
+              </w:rPr>
+              <w:t>Preferred court</w:t>
             </w:r>
           </w:p>
           <w:p>
@@ -5771,8 +5490,57 @@
                 <w:color w:val="0A0A0A"/>
                 <w:shd w:val="clear" w:color="auto" w:fill="FFFFFF"/>
               </w:rPr>
+              <w:t>Defendant’s response</w:t>
+            </w:r>
+          </w:p>
+          <w:p>
+            <w:pPr>
+              <w:pStyle w:val="NormalWeb"/>
+              <w:spacing w:before="40" w:beforeAutospacing="0" w:after="40" w:afterAutospacing="0"/>
+              <w:rPr>
+                <w:rFonts w:ascii="GDSTransportWebsite" w:hAnsi="GDSTransportWebsite"/>
+                <w:b/>
+                <w:bCs/>
+                <w:color w:val="0A0A0A"/>
+                <w:shd w:val="clear" w:color="auto" w:fill="FFFFFF"/>
+              </w:rPr>
+            </w:pPr>
+          </w:p>
+          <w:p>
+            <w:pPr>
+              <w:pStyle w:val="NormalWeb"/>
+              <w:spacing w:before="40" w:beforeAutospacing="0" w:after="40" w:afterAutospacing="0"/>
+              <w:rPr>
+                <w:rFonts w:ascii="GDSTransportWebsite" w:hAnsi="GDSTransportWebsite"/>
+                <w:b/>
+                <w:bCs/>
+                <w:color w:val="0A0A0A"/>
+                <w:shd w:val="clear" w:color="auto" w:fill="FFFFFF"/>
+              </w:rPr>
+            </w:pPr>
+            <w:r>
+              <w:rPr>
+                <w:rFonts w:ascii="GDSTransportWebsite" w:hAnsi="GDSTransportWebsite"/>
+                <w:b/>
+                <w:bCs/>
+                <w:color w:val="0A0A0A"/>
+                <w:shd w:val="clear" w:color="auto" w:fill="FFFFFF"/>
+              </w:rPr>
               <w:t>Why they dispute the claim</w:t>
             </w:r>
+          </w:p>
+          <w:p>
+            <w:pPr>
+              <w:pStyle w:val="NormalWeb"/>
+              <w:spacing w:before="40" w:beforeAutospacing="0" w:after="40" w:afterAutospacing="0"/>
+              <w:rPr>
+                <w:rFonts w:ascii="GDSTransportWebsite" w:hAnsi="GDSTransportWebsite"/>
+                <w:b/>
+                <w:bCs/>
+                <w:color w:val="0A0A0A"/>
+                <w:shd w:val="clear" w:color="auto" w:fill="FFFFFF"/>
+              </w:rPr>
+            </w:pPr>
           </w:p>
         </w:tc>
         <w:tc>
@@ -5791,15 +5559,23 @@
             </w:pPr>
             <w:r>
               <w:rPr>
-                <w:rFonts w:ascii="Segoe UI" w:hAnsi="Segoe UI" w:cs="Segoe UI"/>
-                <w:color w:val="000000" w:themeColor="text1"/>
-                <w:sz w:val="21"/>
-                <w:szCs w:val="21"/>
-                <w:shd w:val="clear" w:color="auto" w:fill="FFFFFF"/>
+                <w:rFonts w:ascii="GDS Transport Website Light" w:hAnsi="GDS Transport Website Light" w:cs="Segoe UI"/>
+                <w:color w:val="000000" w:themeColor="text1"/>
+                <w:sz w:val="21"/>
+                <w:szCs w:val="21"/>
               </w:rPr>
               <w:t>&lt;&lt;</w:t>
             </w:r>
-            <w:proofErr w:type="spellStart"/>
+            <w:r>
+              <w:rPr>
+                <w:rFonts w:ascii="GDS Transport Website Light" w:hAnsi="GDS Transport Website Light"/>
+                <w:color w:val="000000" w:themeColor="text1"/>
+                <w:sz w:val="21"/>
+                <w:szCs w:val="21"/>
+                <w:shd w:val="clear" w:color="auto" w:fill="FFFFFF"/>
+              </w:rPr>
+              <w:t>hearingCourtLocation</w:t>
+            </w:r>
             <w:r>
               <w:rPr>
                 <w:rFonts w:ascii="GDS Transport Website Light" w:hAnsi="GDS Transport Website Light" w:cs="Segoe UI"/>
@@ -5807,26 +5583,7 @@
                 <w:sz w:val="21"/>
                 <w:szCs w:val="21"/>
               </w:rPr>
-              <w:t>defendantResponse</w:t>
-            </w:r>
-            <w:proofErr w:type="spellEnd"/>
-            <w:r>
-              <w:rPr>
-                <w:rFonts w:ascii="GDS Transport Website Light" w:hAnsi="GDS Transport Website Light" w:cs="Segoe UI"/>
-                <w:color w:val="000000" w:themeColor="text1"/>
-                <w:sz w:val="21"/>
-                <w:szCs w:val="21"/>
-              </w:rPr>
               <w:t>&gt;&gt;</w:t>
-            </w:r>
-            <w:r>
-              <w:rPr>
-                <w:rFonts w:ascii="GDS Transport Website Light" w:hAnsi="GDS Transport Website Light" w:cs="Segoe UI"/>
-                <w:color w:val="000000" w:themeColor="text1"/>
-                <w:sz w:val="21"/>
-                <w:szCs w:val="21"/>
-              </w:rPr>
-              <w:br/>
             </w:r>
           </w:p>
           <w:p>
@@ -5839,36 +5596,6 @@
                 <w:szCs w:val="21"/>
               </w:rPr>
             </w:pPr>
-            <w:r>
-              <w:rPr>
-                <w:rFonts w:ascii="Segoe UI" w:hAnsi="Segoe UI" w:cs="Segoe UI"/>
-                <w:color w:val="000000" w:themeColor="text1"/>
-                <w:sz w:val="21"/>
-                <w:szCs w:val="21"/>
-                <w:shd w:val="clear" w:color="auto" w:fill="FFFFFF"/>
-              </w:rPr>
-              <w:t>&lt;&lt;</w:t>
-            </w:r>
-            <w:proofErr w:type="spellStart"/>
-            <w:r>
-              <w:rPr>
-                <w:rFonts w:ascii="GDS Transport Website Light" w:hAnsi="GDS Transport Website Light" w:cs="Segoe UI"/>
-                <w:color w:val="000000" w:themeColor="text1"/>
-                <w:sz w:val="21"/>
-                <w:szCs w:val="21"/>
-              </w:rPr>
-              <w:t>whyDisputeTheClaim</w:t>
-            </w:r>
-            <w:proofErr w:type="spellEnd"/>
-            <w:r>
-              <w:rPr>
-                <w:rFonts w:ascii="GDS Transport Website Light" w:hAnsi="GDS Transport Website Light" w:cs="Segoe UI"/>
-                <w:color w:val="000000" w:themeColor="text1"/>
-                <w:sz w:val="21"/>
-                <w:szCs w:val="21"/>
-              </w:rPr>
-              <w:t>&gt;&gt;</w:t>
-            </w:r>
           </w:p>
           <w:p>
             <w:pPr>
@@ -5878,6 +5605,272 @@
                 <w:color w:val="000000" w:themeColor="text1"/>
                 <w:sz w:val="21"/>
                 <w:szCs w:val="21"/>
+              </w:rPr>
+            </w:pPr>
+            <w:r>
+              <w:rPr>
+                <w:rFonts w:ascii="GDS Transport Website Light" w:hAnsi="GDS Transport Website Light" w:cs="Segoe UI"/>
+                <w:color w:val="000000" w:themeColor="text1"/>
+                <w:sz w:val="21"/>
+                <w:szCs w:val="21"/>
+              </w:rPr>
+              <w:t>&lt;&lt;defendantResponse&gt;&gt;</w:t>
+            </w:r>
+            <w:r>
+              <w:rPr>
+                <w:rFonts w:ascii="GDS Transport Website Light" w:hAnsi="GDS Transport Website Light" w:cs="Segoe UI"/>
+                <w:color w:val="000000" w:themeColor="text1"/>
+                <w:sz w:val="21"/>
+                <w:szCs w:val="21"/>
+              </w:rPr>
+              <w:br/>
+            </w:r>
+          </w:p>
+          <w:p>
+            <w:pPr>
+              <w:spacing w:before="40" w:after="40"/>
+              <w:rPr>
+                <w:rFonts w:ascii="GDS Transport Website Light" w:hAnsi="GDS Transport Website Light" w:cs="Segoe UI"/>
+                <w:color w:val="000000" w:themeColor="text1"/>
+                <w:sz w:val="21"/>
+                <w:szCs w:val="21"/>
+              </w:rPr>
+            </w:pPr>
+            <w:r>
+              <w:rPr>
+                <w:rFonts w:ascii="GDS Transport Website Light" w:hAnsi="GDS Transport Website Light" w:cs="Segoe UI"/>
+                <w:color w:val="000000" w:themeColor="text1"/>
+                <w:sz w:val="21"/>
+                <w:szCs w:val="21"/>
+              </w:rPr>
+              <w:t>&lt;&lt;whyDisputeTheClaim&gt;&gt;</w:t>
+            </w:r>
+          </w:p>
+        </w:tc>
+      </w:tr>
+      <w:tr>
+        <w:trPr>
+          <w:trHeight w:val="680"/>
+        </w:trPr>
+        <w:tc>
+          <w:tcPr>
+            <w:tcW w:w="3681" w:type="dxa"/>
+          </w:tcPr>
+          <w:p>
+            <w:pPr>
+              <w:pStyle w:val="NormalWeb"/>
+              <w:spacing w:before="40" w:beforeAutospacing="0" w:after="40" w:afterAutospacing="0"/>
+              <w:rPr>
+                <w:rFonts w:ascii="GDSTransportWebsite" w:hAnsi="GDSTransportWebsite"/>
+                <w:b/>
+                <w:bCs/>
+                <w:color w:val="0A0A0A"/>
+                <w:shd w:val="clear" w:color="auto" w:fill="FFFFFF"/>
+              </w:rPr>
+            </w:pPr>
+            <w:r>
+              <w:rPr>
+                <w:rFonts w:ascii="GDSTransportWebsite" w:hAnsi="GDSTransportWebsite"/>
+                <w:b/>
+                <w:bCs/>
+                <w:color w:val="0A0A0A"/>
+                <w:shd w:val="clear" w:color="auto" w:fill="FFFFFF"/>
+              </w:rPr>
+              <w:t>Defendants’ timeline of what happened</w:t>
+            </w:r>
+          </w:p>
+        </w:tc>
+        <w:tc>
+          <w:tcPr>
+            <w:tcW w:w="6344" w:type="dxa"/>
+          </w:tcPr>
+          <w:p>
+            <w:pPr>
+              <w:spacing w:before="40" w:after="40"/>
+              <w:rPr>
+                <w:rFonts w:ascii="GDS Transport Website Light" w:hAnsi="GDS Transport Website Light"/>
+                <w:color w:val="000000" w:themeColor="text1"/>
+              </w:rPr>
+            </w:pPr>
+            <w:r>
+              <w:rPr>
+                <w:rFonts w:ascii="GDS Transport Website Light" w:hAnsi="GDS Transport Website Light"/>
+                <w:color w:val="000000" w:themeColor="text1"/>
+              </w:rPr>
+              <w:t>&lt;&lt;cs_{</w:t>
+            </w:r>
+            <w:r>
+              <w:rPr>
+                <w:rFonts w:ascii="GDS Transport Website Light" w:hAnsi="GDS Transport Website Light"/>
+                <w:color w:val="000000" w:themeColor="text1"/>
+              </w:rPr>
+              <w:t>timelineUploaded}&gt;&gt;&lt;&lt;</w:t>
+            </w:r>
+            <w:r>
+              <w:rPr>
+                <w:rFonts w:ascii="GDS Transport Website Light" w:hAnsi="GDS Transport Website Light"/>
+                <w:color w:val="000000" w:themeColor="text1"/>
+              </w:rPr>
+              <w:t xml:space="preserve"> specResponseTimelineDocumentFiles</w:t>
+            </w:r>
+            <w:r>
+              <w:rPr>
+                <w:rFonts w:ascii="GDS Transport Website Light" w:hAnsi="GDS Transport Website Light"/>
+                <w:color w:val="000000" w:themeColor="text1"/>
+              </w:rPr>
+              <w:t xml:space="preserve"> &gt;&gt;&lt;&lt;</w:t>
+            </w:r>
+            <w:r>
+              <w:rPr>
+                <w:rFonts w:ascii="GDS Transport Website Light" w:hAnsi="GDS Transport Website Light"/>
+                <w:color w:val="000000" w:themeColor="text1"/>
+              </w:rPr>
+              <w:t>es_</w:t>
+            </w:r>
+            <w:r>
+              <w:rPr>
+                <w:rFonts w:ascii="GDS Transport Website Light" w:hAnsi="GDS Transport Website Light"/>
+                <w:color w:val="000000" w:themeColor="text1"/>
+              </w:rPr>
+              <w:t>&gt;&gt;</w:t>
+            </w:r>
+          </w:p>
+          <w:p>
+            <w:pPr>
+              <w:spacing w:before="40" w:after="40"/>
+              <w:rPr>
+                <w:rFonts w:ascii="GDS Transport Website Light" w:hAnsi="GDS Transport Website Light"/>
+                <w:color w:val="000000" w:themeColor="text1"/>
+              </w:rPr>
+            </w:pPr>
+            <w:r>
+              <w:rPr>
+                <w:rFonts w:ascii="GDS Transport Website Light" w:hAnsi="GDS Transport Website Light"/>
+                <w:color w:val="000000" w:themeColor="text1"/>
+              </w:rPr>
+              <w:t>&lt;&lt;r</w:t>
+            </w:r>
+            <w:r>
+              <w:rPr>
+                <w:rFonts w:ascii="GDS Transport Website Light" w:hAnsi="GDS Transport Website Light"/>
+                <w:color w:val="000000" w:themeColor="text1"/>
+              </w:rPr>
+              <w:t>s</w:t>
+            </w:r>
+            <w:r>
+              <w:rPr>
+                <w:rFonts w:ascii="GDS Transport Website Light" w:hAnsi="GDS Transport Website Light"/>
+                <w:color w:val="000000" w:themeColor="text1"/>
+              </w:rPr>
+              <w:t>_timeline&gt;&gt;</w:t>
+            </w:r>
+          </w:p>
+          <w:p>
+            <w:r>
+              <w:t>&lt;&lt;{dateFormat(timelineDate,‘d MMMM yyyy’,‘dd-MM-yyyy’)}&gt;&gt;: &lt;&lt;timelineDescription&gt;&gt;</w:t>
+            </w:r>
+          </w:p>
+          <w:p>
+            <w:pPr>
+              <w:spacing w:before="40" w:after="40"/>
+              <w:rPr>
+                <w:rFonts w:ascii="GDS Transport Website Light" w:hAnsi="GDS Transport Website Light"/>
+                <w:color w:val="000000" w:themeColor="text1"/>
+              </w:rPr>
+            </w:pPr>
+            <w:r>
+              <w:rPr>
+                <w:rFonts w:ascii="GDS Transport Website Light" w:hAnsi="GDS Transport Website Light"/>
+                <w:color w:val="000000" w:themeColor="text1"/>
+              </w:rPr>
+              <w:t>&lt;&lt;e</w:t>
+            </w:r>
+            <w:r>
+              <w:rPr>
+                <w:rFonts w:ascii="GDS Transport Website Light" w:hAnsi="GDS Transport Website Light"/>
+                <w:color w:val="000000" w:themeColor="text1"/>
+              </w:rPr>
+              <w:t>s</w:t>
+            </w:r>
+            <w:r>
+              <w:rPr>
+                <w:rFonts w:ascii="GDS Transport Website Light" w:hAnsi="GDS Transport Website Light"/>
+                <w:color w:val="000000" w:themeColor="text1"/>
+              </w:rPr>
+              <w:t>_timeline&gt;&gt;</w:t>
+            </w:r>
+          </w:p>
+        </w:tc>
+      </w:tr>
+      <w:tr>
+        <w:trPr>
+          <w:trHeight w:val="680"/>
+        </w:trPr>
+        <w:tc>
+          <w:tcPr>
+            <w:tcW w:w="3681" w:type="dxa"/>
+          </w:tcPr>
+          <w:p>
+            <w:pPr>
+              <w:pStyle w:val="NormalWeb"/>
+              <w:spacing w:before="40" w:beforeAutospacing="0" w:after="40" w:afterAutospacing="0"/>
+              <w:rPr>
+                <w:rFonts w:ascii="GDSTransportWebsite" w:hAnsi="GDSTransportWebsite"/>
+                <w:b/>
+                <w:bCs/>
+                <w:color w:val="0A0A0A"/>
+                <w:shd w:val="clear" w:color="auto" w:fill="FFFFFF"/>
+              </w:rPr>
+            </w:pPr>
+            <w:r>
+              <w:rPr>
+                <w:rFonts w:ascii="Segoe UI" w:hAnsi="Segoe UI" w:cs="Segoe UI"/>
+                <w:color w:val="000000" w:themeColor="text1"/>
+                <w:sz w:val="21"/>
+                <w:szCs w:val="21"/>
+                <w:shd w:val="clear" w:color="auto" w:fill="FFFFFF"/>
+              </w:rPr>
+              <w:t>&lt;&lt;cr_{</w:t>
+            </w:r>
+            <w:r>
+              <w:rPr>
+                <w:rFonts w:ascii="GDS Transport Website Light" w:hAnsi="GDS Transport Website Light"/>
+                <w:color w:val="000000" w:themeColor="text1"/>
+              </w:rPr>
+              <w:t xml:space="preserve"> respondent1SpecDefenceResponseDocument</w:t>
+            </w:r>
+            <w:r>
+              <w:rPr>
+                <w:rFonts w:ascii="GDS Transport Website Light" w:hAnsi="GDS Transport Website Light"/>
+                <w:color w:val="000000" w:themeColor="text1"/>
+              </w:rPr>
+              <w:t>!=null</w:t>
+            </w:r>
+            <w:r>
+              <w:rPr>
+                <w:rFonts w:ascii="Segoe UI" w:hAnsi="Segoe UI" w:cs="Segoe UI"/>
+                <w:color w:val="000000" w:themeColor="text1"/>
+                <w:sz w:val="21"/>
+                <w:szCs w:val="21"/>
+                <w:shd w:val="clear" w:color="auto" w:fill="FFFFFF"/>
+              </w:rPr>
+              <w:t xml:space="preserve"> }&gt;&gt;</w:t>
+            </w:r>
+          </w:p>
+        </w:tc>
+        <w:tc>
+          <w:tcPr>
+            <w:tcW w:w="6344" w:type="dxa"/>
+          </w:tcPr>
+          <w:p>
+            <w:pPr>
+              <w:spacing w:before="40" w:after="40"/>
+              <w:rPr>
+                <w:rFonts w:ascii="Segoe UI" w:hAnsi="Segoe UI" w:cs="Segoe UI"/>
+                <w:color w:val="000000" w:themeColor="text1"/>
+                <w:sz w:val="21"/>
+                <w:szCs w:val="21"/>
+                <w:shd w:val="clear" w:color="auto" w:fill="FFFFFF"/>
               </w:rPr>
             </w:pPr>
           </w:p>
@@ -5911,8 +5904,21 @@
                 <w:color w:val="0A0A0A"/>
                 <w:shd w:val="clear" w:color="auto" w:fill="FFFFFF"/>
               </w:rPr>
-              <w:t>Defendants’ timeline of what happened</w:t>
-            </w:r>
+              <w:t>Defendants’ evidence</w:t>
+            </w:r>
+          </w:p>
+          <w:p>
+            <w:pPr>
+              <w:pStyle w:val="NormalWeb"/>
+              <w:spacing w:before="40" w:beforeAutospacing="0" w:after="40" w:afterAutospacing="0"/>
+              <w:rPr>
+                <w:rFonts w:ascii="GDSTransportWebsite" w:hAnsi="GDSTransportWebsite"/>
+                <w:b/>
+                <w:bCs/>
+                <w:color w:val="0A0A0A"/>
+                <w:shd w:val="clear" w:color="auto" w:fill="FFFFFF"/>
+              </w:rPr>
+            </w:pPr>
           </w:p>
         </w:tc>
         <w:tc>
@@ -5923,208 +5929,33 @@
             <w:pPr>
               <w:spacing w:before="40" w:after="40"/>
               <w:rPr>
+                <w:rFonts w:ascii="Segoe UI" w:hAnsi="Segoe UI" w:cs="Segoe UI"/>
+                <w:color w:val="000000" w:themeColor="text1"/>
+                <w:sz w:val="21"/>
+                <w:szCs w:val="21"/>
+                <w:shd w:val="clear" w:color="auto" w:fill="FFFFFF"/>
+              </w:rPr>
+            </w:pPr>
+            <w:r>
+              <w:rPr>
+                <w:rFonts w:ascii="Segoe UI" w:hAnsi="Segoe UI" w:cs="Segoe UI"/>
+                <w:color w:val="000000" w:themeColor="text1"/>
+                <w:sz w:val="21"/>
+                <w:szCs w:val="21"/>
+                <w:shd w:val="clear" w:color="auto" w:fill="FFFFFF"/>
+              </w:rPr>
+              <w:t>&lt;&lt;</w:t>
+            </w:r>
+            <w:r>
+              <w:rPr>
                 <w:rFonts w:ascii="GDS Transport Website Light" w:hAnsi="GDS Transport Website Light"/>
                 <w:color w:val="000000" w:themeColor="text1"/>
               </w:rPr>
-            </w:pPr>
-            <w:r>
-              <w:rPr>
-                <w:rFonts w:ascii="GDS Transport Website Light" w:hAnsi="GDS Transport Website Light"/>
-                <w:color w:val="000000" w:themeColor="text1"/>
-              </w:rPr>
-              <w:t>&lt;&lt;cs_{</w:t>
-            </w:r>
-            <w:proofErr w:type="spellStart"/>
-            <w:r>
-              <w:rPr>
-                <w:rFonts w:ascii="GDS Transport Website Light" w:hAnsi="GDS Transport Website Light"/>
-                <w:color w:val="000000" w:themeColor="text1"/>
-              </w:rPr>
-              <w:t>timelineUploaded</w:t>
-            </w:r>
-            <w:proofErr w:type="spellEnd"/>
-            <w:r>
-              <w:rPr>
-                <w:rFonts w:ascii="GDS Transport Website Light" w:hAnsi="GDS Transport Website Light"/>
-                <w:color w:val="000000" w:themeColor="text1"/>
-              </w:rPr>
-              <w:t>}&gt;&gt;&lt;&lt;</w:t>
-            </w:r>
-            <w:r>
-              <w:rPr>
-                <w:rFonts w:ascii="GDS Transport Website Light" w:hAnsi="GDS Transport Website Light"/>
-                <w:color w:val="000000" w:themeColor="text1"/>
-              </w:rPr>
-              <w:t xml:space="preserve"> </w:t>
-            </w:r>
-            <w:proofErr w:type="spellStart"/>
-            <w:r>
-              <w:rPr>
-                <w:rFonts w:ascii="GDS Transport Website Light" w:hAnsi="GDS Transport Website Light"/>
-                <w:color w:val="000000" w:themeColor="text1"/>
-              </w:rPr>
-              <w:t>specResponseTimelineDocumentFiles</w:t>
-            </w:r>
-            <w:proofErr w:type="spellEnd"/>
-            <w:r>
-              <w:rPr>
-                <w:rFonts w:ascii="GDS Transport Website Light" w:hAnsi="GDS Transport Website Light"/>
-                <w:color w:val="000000" w:themeColor="text1"/>
-              </w:rPr>
-              <w:t xml:space="preserve"> &gt;&gt;&lt;&lt;</w:t>
-            </w:r>
-            <w:r>
-              <w:rPr>
-                <w:rFonts w:ascii="GDS Transport Website Light" w:hAnsi="GDS Transport Website Light"/>
-                <w:color w:val="000000" w:themeColor="text1"/>
-              </w:rPr>
-              <w:t>es_</w:t>
-            </w:r>
-            <w:r>
-              <w:rPr>
-                <w:rFonts w:ascii="GDS Transport Website Light" w:hAnsi="GDS Transport Website Light"/>
-                <w:color w:val="000000" w:themeColor="text1"/>
-              </w:rPr>
-              <w:t>&gt;&gt;</w:t>
-            </w:r>
-          </w:p>
-          <w:p>
-            <w:pPr>
-              <w:spacing w:before="40" w:after="40"/>
-              <w:rPr>
-                <w:rFonts w:ascii="GDS Transport Website Light" w:hAnsi="GDS Transport Website Light"/>
-                <w:color w:val="000000" w:themeColor="text1"/>
-              </w:rPr>
-            </w:pPr>
-            <w:r>
-              <w:rPr>
-                <w:rFonts w:ascii="GDS Transport Website Light" w:hAnsi="GDS Transport Website Light"/>
-                <w:color w:val="000000" w:themeColor="text1"/>
-              </w:rPr>
-              <w:t>&lt;&lt;</w:t>
-            </w:r>
-            <w:proofErr w:type="spellStart"/>
-            <w:r>
-              <w:rPr>
-                <w:rFonts w:ascii="GDS Transport Website Light" w:hAnsi="GDS Transport Website Light"/>
-                <w:color w:val="000000" w:themeColor="text1"/>
-              </w:rPr>
-              <w:t>r</w:t>
-            </w:r>
-            <w:r>
-              <w:rPr>
-                <w:rFonts w:ascii="GDS Transport Website Light" w:hAnsi="GDS Transport Website Light"/>
-                <w:color w:val="000000" w:themeColor="text1"/>
-              </w:rPr>
-              <w:t>s</w:t>
-            </w:r>
-            <w:r>
-              <w:rPr>
-                <w:rFonts w:ascii="GDS Transport Website Light" w:hAnsi="GDS Transport Website Light"/>
-                <w:color w:val="000000" w:themeColor="text1"/>
-              </w:rPr>
-              <w:t>_timeline</w:t>
-            </w:r>
-            <w:proofErr w:type="spellEnd"/>
-            <w:r>
-              <w:rPr>
-                <w:rFonts w:ascii="GDS Transport Website Light" w:hAnsi="GDS Transport Website Light"/>
-                <w:color w:val="000000" w:themeColor="text1"/>
-              </w:rPr>
-              <w:t>&gt;&gt;</w:t>
-            </w:r>
-          </w:p>
-          <w:p>
-            <w:r>
-              <w:t>&lt;</w:t>
-            </w:r>
-            <w:proofErr w:type="gramStart"/>
-            <w:r>
-              <w:t>&lt;{</w:t>
-            </w:r>
-            <w:proofErr w:type="spellStart"/>
-            <w:proofErr w:type="gramEnd"/>
-            <w:r>
-              <w:t>dateFormat</w:t>
-            </w:r>
-            <w:proofErr w:type="spellEnd"/>
-            <w:r>
-              <w:t>(</w:t>
-            </w:r>
-            <w:proofErr w:type="spellStart"/>
-            <w:r>
-              <w:t>timelineDate</w:t>
-            </w:r>
-            <w:proofErr w:type="spellEnd"/>
-            <w:r>
-              <w:t xml:space="preserve">,‘d MMMM </w:t>
-            </w:r>
-            <w:proofErr w:type="spellStart"/>
-            <w:r>
-              <w:t>yyyy</w:t>
-            </w:r>
-            <w:proofErr w:type="spellEnd"/>
-            <w:r>
-              <w:t>’,‘dd-MM-</w:t>
-            </w:r>
-            <w:proofErr w:type="spellStart"/>
-            <w:r>
-              <w:t>yyyy</w:t>
-            </w:r>
-            <w:proofErr w:type="spellEnd"/>
-            <w:r>
-              <w:t>’)}&gt;&gt;: &lt;&lt;</w:t>
-            </w:r>
-            <w:proofErr w:type="spellStart"/>
-            <w:r>
-              <w:t>timelineDescription</w:t>
-            </w:r>
-            <w:proofErr w:type="spellEnd"/>
-            <w:r>
-              <w:t>&gt;&gt;</w:t>
-            </w:r>
-          </w:p>
-          <w:p>
-            <w:pPr>
-              <w:spacing w:before="40" w:after="40"/>
-              <w:rPr>
-                <w:rFonts w:ascii="GDS Transport Website Light" w:hAnsi="GDS Transport Website Light"/>
-                <w:color w:val="000000" w:themeColor="text1"/>
-              </w:rPr>
-            </w:pPr>
-            <w:r>
-              <w:rPr>
-                <w:rFonts w:ascii="GDS Transport Website Light" w:hAnsi="GDS Transport Website Light"/>
-                <w:color w:val="000000" w:themeColor="text1"/>
-              </w:rPr>
-              <w:t>&lt;&lt;</w:t>
-            </w:r>
-            <w:proofErr w:type="spellStart"/>
-            <w:r>
-              <w:rPr>
-                <w:rFonts w:ascii="GDS Transport Website Light" w:hAnsi="GDS Transport Website Light"/>
-                <w:color w:val="000000" w:themeColor="text1"/>
-              </w:rPr>
-              <w:t>e</w:t>
-            </w:r>
-            <w:r>
-              <w:rPr>
-                <w:rFonts w:ascii="GDS Transport Website Light" w:hAnsi="GDS Transport Website Light"/>
-                <w:color w:val="000000" w:themeColor="text1"/>
-              </w:rPr>
-              <w:t>s</w:t>
-            </w:r>
-            <w:r>
-              <w:rPr>
-                <w:rFonts w:ascii="GDS Transport Website Light" w:hAnsi="GDS Transport Website Light"/>
-                <w:color w:val="000000" w:themeColor="text1"/>
-              </w:rPr>
-              <w:t>_timeline</w:t>
-            </w:r>
-            <w:proofErr w:type="spellEnd"/>
-            <w:r>
-              <w:rPr>
-                <w:rFonts w:ascii="GDS Transport Website Light" w:hAnsi="GDS Transport Website Light"/>
+              <w:t>respondent1SpecDefenceResponseDocument</w:t>
+            </w:r>
+            <w:r>
+              <w:rPr>
+                <w:rFonts w:ascii="GDSTransportWebsite" w:hAnsi="GDSTransportWebsite"/>
                 <w:color w:val="000000" w:themeColor="text1"/>
               </w:rPr>
               <w:t>&gt;&gt;</w:t>
@@ -6154,68 +5985,13 @@
             </w:pPr>
             <w:r>
               <w:rPr>
-                <w:rFonts w:ascii="Segoe UI" w:hAnsi="Segoe UI" w:cs="Segoe UI"/>
-                <w:color w:val="000000" w:themeColor="text1"/>
-                <w:sz w:val="21"/>
-                <w:szCs w:val="21"/>
-                <w:shd w:val="clear" w:color="auto" w:fill="FFFFFF"/>
-              </w:rPr>
-              <w:t>&lt;&lt;</w:t>
-            </w:r>
-            <w:proofErr w:type="spellStart"/>
-            <w:r>
-              <w:rPr>
-                <w:rFonts w:ascii="Segoe UI" w:hAnsi="Segoe UI" w:cs="Segoe UI"/>
-                <w:color w:val="000000" w:themeColor="text1"/>
-                <w:sz w:val="21"/>
-                <w:szCs w:val="21"/>
-                <w:shd w:val="clear" w:color="auto" w:fill="FFFFFF"/>
-              </w:rPr>
-              <w:t>cr</w:t>
-            </w:r>
-            <w:proofErr w:type="spellEnd"/>
-            <w:proofErr w:type="gramStart"/>
-            <w:r>
-              <w:rPr>
-                <w:rFonts w:ascii="Segoe UI" w:hAnsi="Segoe UI" w:cs="Segoe UI"/>
-                <w:color w:val="000000" w:themeColor="text1"/>
-                <w:sz w:val="21"/>
-                <w:szCs w:val="21"/>
-                <w:shd w:val="clear" w:color="auto" w:fill="FFFFFF"/>
-              </w:rPr>
-              <w:t>_{</w:t>
-            </w:r>
-            <w:r>
-              <w:rPr>
-                <w:rFonts w:ascii="GDS Transport Website Light" w:hAnsi="GDS Transport Website Light"/>
-                <w:color w:val="000000" w:themeColor="text1"/>
-              </w:rPr>
-              <w:t xml:space="preserve"> respondent</w:t>
-            </w:r>
-            <w:proofErr w:type="gramEnd"/>
-            <w:r>
-              <w:rPr>
-                <w:rFonts w:ascii="GDS Transport Website Light" w:hAnsi="GDS Transport Website Light"/>
-                <w:color w:val="000000" w:themeColor="text1"/>
-              </w:rPr>
-              <w:t>1SpecDefenceResponseDocument</w:t>
-            </w:r>
-            <w:r>
-              <w:rPr>
-                <w:rFonts w:ascii="GDS Transport Website Light" w:hAnsi="GDS Transport Website Light"/>
-                <w:color w:val="000000" w:themeColor="text1"/>
-              </w:rPr>
-              <w:t>!=null</w:t>
-            </w:r>
-            <w:r>
-              <w:rPr>
-                <w:rFonts w:ascii="Segoe UI" w:hAnsi="Segoe UI" w:cs="Segoe UI"/>
-                <w:color w:val="000000" w:themeColor="text1"/>
-                <w:sz w:val="21"/>
-                <w:szCs w:val="21"/>
-                <w:shd w:val="clear" w:color="auto" w:fill="FFFFFF"/>
-              </w:rPr>
-              <w:t xml:space="preserve"> }&gt;&gt;</w:t>
+                <w:rFonts w:ascii="GDSTransportWebsite" w:hAnsi="GDSTransportWebsite"/>
+                <w:b/>
+                <w:bCs/>
+                <w:color w:val="0A0A0A"/>
+                <w:shd w:val="clear" w:color="auto" w:fill="FFFFFF"/>
+              </w:rPr>
+              <w:t>&lt;&lt;er_&gt;&gt;</w:t>
             </w:r>
           </w:p>
         </w:tc>
@@ -6259,27 +6035,34 @@
             </w:pPr>
             <w:r>
               <w:rPr>
-                <w:rFonts w:ascii="GDSTransportWebsite" w:hAnsi="GDSTransportWebsite"/>
-                <w:b/>
-                <w:bCs/>
-                <w:color w:val="0A0A0A"/>
-                <w:shd w:val="clear" w:color="auto" w:fill="FFFFFF"/>
-              </w:rPr>
-              <w:t>Defendants’ evidence</w:t>
-            </w:r>
-          </w:p>
-          <w:p>
-            <w:pPr>
-              <w:pStyle w:val="NormalWeb"/>
-              <w:spacing w:before="40" w:beforeAutospacing="0" w:after="40" w:afterAutospacing="0"/>
-              <w:rPr>
-                <w:rFonts w:ascii="GDSTransportWebsite" w:hAnsi="GDSTransportWebsite"/>
-                <w:b/>
-                <w:bCs/>
-                <w:color w:val="0A0A0A"/>
-                <w:shd w:val="clear" w:color="auto" w:fill="FFFFFF"/>
-              </w:rPr>
-            </w:pPr>
+                <w:rFonts w:ascii="Segoe UI" w:hAnsi="Segoe UI" w:cs="Segoe UI"/>
+                <w:color w:val="000000" w:themeColor="text1"/>
+                <w:sz w:val="21"/>
+                <w:szCs w:val="21"/>
+                <w:shd w:val="clear" w:color="auto" w:fill="FFFFFF"/>
+              </w:rPr>
+              <w:t>&lt;&lt;cr_{</w:t>
+            </w:r>
+            <w:r>
+              <w:rPr>
+                <w:rFonts w:ascii="Segoe UI" w:hAnsi="Segoe UI" w:cs="Segoe UI"/>
+                <w:color w:val="000000" w:themeColor="text1"/>
+                <w:sz w:val="21"/>
+                <w:szCs w:val="21"/>
+                <w:shd w:val="clear" w:color="auto" w:fill="FFFFFF"/>
+              </w:rPr>
+              <w:t>poundsPaid</w:t>
+            </w:r>
+            <w:r>
+              <w:rPr>
+                <w:rFonts w:ascii="Segoe UI" w:hAnsi="Segoe UI" w:cs="Segoe UI"/>
+                <w:color w:val="000000" w:themeColor="text1"/>
+                <w:sz w:val="21"/>
+                <w:szCs w:val="21"/>
+                <w:shd w:val="clear" w:color="auto" w:fill="FFFFFF"/>
+              </w:rPr>
+              <w:t>!=null}&gt;&gt;</w:t>
+            </w:r>
           </w:p>
         </w:tc>
         <w:tc>
@@ -6288,81 +6071,6 @@
           </w:tcPr>
           <w:p>
             <w:pPr>
-              <w:spacing w:before="40" w:after="40"/>
-              <w:rPr>
-                <w:rFonts w:ascii="Segoe UI" w:hAnsi="Segoe UI" w:cs="Segoe UI"/>
-                <w:color w:val="000000" w:themeColor="text1"/>
-                <w:sz w:val="21"/>
-                <w:szCs w:val="21"/>
-                <w:shd w:val="clear" w:color="auto" w:fill="FFFFFF"/>
-              </w:rPr>
-            </w:pPr>
-            <w:r>
-              <w:rPr>
-                <w:rFonts w:ascii="Segoe UI" w:hAnsi="Segoe UI" w:cs="Segoe UI"/>
-                <w:color w:val="000000" w:themeColor="text1"/>
-                <w:sz w:val="21"/>
-                <w:szCs w:val="21"/>
-                <w:shd w:val="clear" w:color="auto" w:fill="FFFFFF"/>
-              </w:rPr>
-              <w:t>&lt;&lt;</w:t>
-            </w:r>
-            <w:r>
-              <w:rPr>
-                <w:rFonts w:ascii="GDS Transport Website Light" w:hAnsi="GDS Transport Website Light"/>
-                <w:color w:val="000000" w:themeColor="text1"/>
-              </w:rPr>
-              <w:t>respondent1SpecDefenceResponseDocument</w:t>
-            </w:r>
-            <w:r>
-              <w:rPr>
-                <w:rFonts w:ascii="GDSTransportWebsite" w:hAnsi="GDSTransportWebsite"/>
-                <w:color w:val="000000" w:themeColor="text1"/>
-              </w:rPr>
-              <w:t>&gt;&gt;</w:t>
-            </w:r>
-          </w:p>
-        </w:tc>
-      </w:tr>
-      <w:tr>
-        <w:trPr>
-          <w:trHeight w:val="680"/>
-        </w:trPr>
-        <w:tc>
-          <w:tcPr>
-            <w:tcW w:w="3681" w:type="dxa"/>
-          </w:tcPr>
-          <w:p>
-            <w:pPr>
-              <w:pStyle w:val="NormalWeb"/>
-              <w:spacing w:before="40" w:beforeAutospacing="0" w:after="40" w:afterAutospacing="0"/>
-              <w:rPr>
-                <w:rFonts w:ascii="GDSTransportWebsite" w:hAnsi="GDSTransportWebsite"/>
-                <w:b/>
-                <w:bCs/>
-                <w:color w:val="0A0A0A"/>
-                <w:shd w:val="clear" w:color="auto" w:fill="FFFFFF"/>
-              </w:rPr>
-            </w:pPr>
-            <w:r>
-              <w:rPr>
-                <w:rFonts w:ascii="GDSTransportWebsite" w:hAnsi="GDSTransportWebsite"/>
-                <w:b/>
-                <w:bCs/>
-                <w:color w:val="0A0A0A"/>
-                <w:shd w:val="clear" w:color="auto" w:fill="FFFFFF"/>
-              </w:rPr>
-              <w:t>&lt;&lt;er_&gt;&gt;</w:t>
-            </w:r>
-          </w:p>
-        </w:tc>
-        <w:tc>
-          <w:tcPr>
-            <w:tcW w:w="6344" w:type="dxa"/>
-          </w:tcPr>
-          <w:p>
-            <w:pPr>
-              <w:spacing w:before="40" w:after="40"/>
               <w:rPr>
                 <w:rFonts w:ascii="Segoe UI" w:hAnsi="Segoe UI" w:cs="Segoe UI"/>
                 <w:color w:val="000000" w:themeColor="text1"/>
@@ -6396,69 +6104,73 @@
             </w:pPr>
             <w:r>
               <w:rPr>
-                <w:rFonts w:ascii="Segoe UI" w:hAnsi="Segoe UI" w:cs="Segoe UI"/>
-                <w:color w:val="000000" w:themeColor="text1"/>
-                <w:sz w:val="21"/>
-                <w:szCs w:val="21"/>
-                <w:shd w:val="clear" w:color="auto" w:fill="FFFFFF"/>
-              </w:rPr>
-              <w:t>&lt;&lt;</w:t>
-            </w:r>
-            <w:proofErr w:type="spellStart"/>
-            <w:r>
-              <w:rPr>
-                <w:rFonts w:ascii="Segoe UI" w:hAnsi="Segoe UI" w:cs="Segoe UI"/>
-                <w:color w:val="000000" w:themeColor="text1"/>
-                <w:sz w:val="21"/>
-                <w:szCs w:val="21"/>
-                <w:shd w:val="clear" w:color="auto" w:fill="FFFFFF"/>
-              </w:rPr>
-              <w:t>cr</w:t>
-            </w:r>
-            <w:proofErr w:type="spellEnd"/>
-            <w:r>
-              <w:rPr>
-                <w:rFonts w:ascii="Segoe UI" w:hAnsi="Segoe UI" w:cs="Segoe UI"/>
-                <w:color w:val="000000" w:themeColor="text1"/>
-                <w:sz w:val="21"/>
-                <w:szCs w:val="21"/>
-                <w:shd w:val="clear" w:color="auto" w:fill="FFFFFF"/>
-              </w:rPr>
-              <w:t>_{</w:t>
-            </w:r>
-            <w:proofErr w:type="spellStart"/>
-            <w:proofErr w:type="gramStart"/>
-            <w:r>
-              <w:rPr>
-                <w:rFonts w:ascii="Segoe UI" w:hAnsi="Segoe UI" w:cs="Segoe UI"/>
-                <w:color w:val="000000" w:themeColor="text1"/>
-                <w:sz w:val="21"/>
-                <w:szCs w:val="21"/>
-                <w:shd w:val="clear" w:color="auto" w:fill="FFFFFF"/>
-              </w:rPr>
-              <w:t>poundsPaid</w:t>
-            </w:r>
-            <w:proofErr w:type="spellEnd"/>
-            <w:r>
-              <w:rPr>
-                <w:rFonts w:ascii="Segoe UI" w:hAnsi="Segoe UI" w:cs="Segoe UI"/>
-                <w:color w:val="000000" w:themeColor="text1"/>
-                <w:sz w:val="21"/>
-                <w:szCs w:val="21"/>
-                <w:shd w:val="clear" w:color="auto" w:fill="FFFFFF"/>
-              </w:rPr>
-              <w:t>!=</w:t>
-            </w:r>
-            <w:proofErr w:type="gramEnd"/>
-            <w:r>
-              <w:rPr>
-                <w:rFonts w:ascii="Segoe UI" w:hAnsi="Segoe UI" w:cs="Segoe UI"/>
-                <w:color w:val="000000" w:themeColor="text1"/>
-                <w:sz w:val="21"/>
-                <w:szCs w:val="21"/>
-                <w:shd w:val="clear" w:color="auto" w:fill="FFFFFF"/>
-              </w:rPr>
-              <w:t>null}&gt;&gt;</w:t>
+                <w:rFonts w:ascii="GDSTransportWebsite" w:hAnsi="GDSTransportWebsite"/>
+                <w:b/>
+                <w:bCs/>
+                <w:color w:val="0A0A0A"/>
+                <w:shd w:val="clear" w:color="auto" w:fill="FFFFFF"/>
+              </w:rPr>
+              <w:t>Amount the</w:t>
+            </w:r>
+            <w:r>
+              <w:rPr>
+                <w:rFonts w:ascii="GDSTransportWebsite" w:hAnsi="GDSTransportWebsite"/>
+                <w:b/>
+                <w:bCs/>
+                <w:color w:val="0A0A0A"/>
+                <w:shd w:val="clear" w:color="auto" w:fill="FFFFFF"/>
+              </w:rPr>
+              <w:t xml:space="preserve"> defendant</w:t>
+            </w:r>
+            <w:r>
+              <w:rPr>
+                <w:rFonts w:ascii="GDSTransportWebsite" w:hAnsi="GDSTransportWebsite"/>
+                <w:b/>
+                <w:bCs/>
+                <w:color w:val="0A0A0A"/>
+                <w:shd w:val="clear" w:color="auto" w:fill="FFFFFF"/>
+              </w:rPr>
+              <w:t>s</w:t>
+            </w:r>
+            <w:r>
+              <w:rPr>
+                <w:rFonts w:ascii="GDSTransportWebsite" w:hAnsi="GDSTransportWebsite"/>
+                <w:b/>
+                <w:bCs/>
+                <w:color w:val="0A0A0A"/>
+                <w:shd w:val="clear" w:color="auto" w:fill="FFFFFF"/>
+              </w:rPr>
+              <w:t xml:space="preserve"> </w:t>
+            </w:r>
+            <w:r>
+              <w:rPr>
+                <w:rFonts w:ascii="GDSTransportWebsite" w:hAnsi="GDSTransportWebsite"/>
+                <w:b/>
+                <w:bCs/>
+                <w:color w:val="0A0A0A"/>
+                <w:shd w:val="clear" w:color="auto" w:fill="FFFFFF"/>
+              </w:rPr>
+              <w:t>ha</w:t>
+            </w:r>
+            <w:r>
+              <w:rPr>
+                <w:rFonts w:ascii="GDSTransportWebsite" w:hAnsi="GDSTransportWebsite"/>
+                <w:b/>
+                <w:bCs/>
+                <w:color w:val="0A0A0A"/>
+                <w:shd w:val="clear" w:color="auto" w:fill="FFFFFF"/>
+              </w:rPr>
+              <w:t>ve</w:t>
+            </w:r>
+            <w:r>
+              <w:rPr>
+                <w:rFonts w:ascii="GDSTransportWebsite" w:hAnsi="GDSTransportWebsite"/>
+                <w:b/>
+                <w:bCs/>
+                <w:color w:val="0A0A0A"/>
+                <w:shd w:val="clear" w:color="auto" w:fill="FFFFFF"/>
+              </w:rPr>
+              <w:t xml:space="preserve"> paid</w:t>
             </w:r>
           </w:p>
         </w:tc>
@@ -6469,119 +6181,10 @@
           <w:p>
             <w:pPr>
               <w:rPr>
-                <w:rFonts w:ascii="Segoe UI" w:hAnsi="Segoe UI" w:cs="Segoe UI"/>
-                <w:color w:val="000000" w:themeColor="text1"/>
-                <w:sz w:val="21"/>
-                <w:szCs w:val="21"/>
-                <w:shd w:val="clear" w:color="auto" w:fill="FFFFFF"/>
+                <w:rFonts w:ascii="GDSTransportWebsite" w:hAnsi="GDSTransportWebsite"/>
+                <w:color w:val="000000" w:themeColor="text1"/>
               </w:rPr>
             </w:pPr>
-          </w:p>
-        </w:tc>
-      </w:tr>
-      <w:tr>
-        <w:trPr>
-          <w:trHeight w:val="680"/>
-        </w:trPr>
-        <w:tc>
-          <w:tcPr>
-            <w:tcW w:w="3681" w:type="dxa"/>
-          </w:tcPr>
-          <w:p>
-            <w:pPr>
-              <w:pStyle w:val="NormalWeb"/>
-              <w:spacing w:before="40" w:beforeAutospacing="0" w:after="40" w:afterAutospacing="0"/>
-              <w:rPr>
-                <w:rFonts w:ascii="GDSTransportWebsite" w:hAnsi="GDSTransportWebsite"/>
-                <w:b/>
-                <w:bCs/>
-                <w:color w:val="0A0A0A"/>
-                <w:shd w:val="clear" w:color="auto" w:fill="FFFFFF"/>
-              </w:rPr>
-            </w:pPr>
-            <w:r>
-              <w:rPr>
-                <w:rFonts w:ascii="GDSTransportWebsite" w:hAnsi="GDSTransportWebsite"/>
-                <w:b/>
-                <w:bCs/>
-                <w:color w:val="0A0A0A"/>
-                <w:shd w:val="clear" w:color="auto" w:fill="FFFFFF"/>
-              </w:rPr>
-              <w:t>Amount the</w:t>
-            </w:r>
-            <w:r>
-              <w:rPr>
-                <w:rFonts w:ascii="GDSTransportWebsite" w:hAnsi="GDSTransportWebsite"/>
-                <w:b/>
-                <w:bCs/>
-                <w:color w:val="0A0A0A"/>
-                <w:shd w:val="clear" w:color="auto" w:fill="FFFFFF"/>
-              </w:rPr>
-              <w:t xml:space="preserve"> defendant</w:t>
-            </w:r>
-            <w:r>
-              <w:rPr>
-                <w:rFonts w:ascii="GDSTransportWebsite" w:hAnsi="GDSTransportWebsite"/>
-                <w:b/>
-                <w:bCs/>
-                <w:color w:val="0A0A0A"/>
-                <w:shd w:val="clear" w:color="auto" w:fill="FFFFFF"/>
-              </w:rPr>
-              <w:t>s</w:t>
-            </w:r>
-            <w:r>
-              <w:rPr>
-                <w:rFonts w:ascii="GDSTransportWebsite" w:hAnsi="GDSTransportWebsite"/>
-                <w:b/>
-                <w:bCs/>
-                <w:color w:val="0A0A0A"/>
-                <w:shd w:val="clear" w:color="auto" w:fill="FFFFFF"/>
-              </w:rPr>
-              <w:t xml:space="preserve"> </w:t>
-            </w:r>
-            <w:r>
-              <w:rPr>
-                <w:rFonts w:ascii="GDSTransportWebsite" w:hAnsi="GDSTransportWebsite"/>
-                <w:b/>
-                <w:bCs/>
-                <w:color w:val="0A0A0A"/>
-                <w:shd w:val="clear" w:color="auto" w:fill="FFFFFF"/>
-              </w:rPr>
-              <w:t>ha</w:t>
-            </w:r>
-            <w:r>
-              <w:rPr>
-                <w:rFonts w:ascii="GDSTransportWebsite" w:hAnsi="GDSTransportWebsite"/>
-                <w:b/>
-                <w:bCs/>
-                <w:color w:val="0A0A0A"/>
-                <w:shd w:val="clear" w:color="auto" w:fill="FFFFFF"/>
-              </w:rPr>
-              <w:t>ve</w:t>
-            </w:r>
-            <w:r>
-              <w:rPr>
-                <w:rFonts w:ascii="GDSTransportWebsite" w:hAnsi="GDSTransportWebsite"/>
-                <w:b/>
-                <w:bCs/>
-                <w:color w:val="0A0A0A"/>
-                <w:shd w:val="clear" w:color="auto" w:fill="FFFFFF"/>
-              </w:rPr>
-              <w:t xml:space="preserve"> paid</w:t>
-            </w:r>
-          </w:p>
-        </w:tc>
-        <w:tc>
-          <w:tcPr>
-            <w:tcW w:w="6344" w:type="dxa"/>
-          </w:tcPr>
-          <w:p>
-            <w:pPr>
-              <w:rPr>
-                <w:rFonts w:ascii="GDSTransportWebsite" w:hAnsi="GDSTransportWebsite"/>
-                <w:color w:val="000000" w:themeColor="text1"/>
-              </w:rPr>
-            </w:pPr>
             <w:r>
               <w:rPr>
                 <w:rFonts w:ascii="Segoe UI" w:hAnsi="Segoe UI" w:cs="Segoe UI"/>
@@ -6592,7 +6195,6 @@
               </w:rPr>
               <w:t>&lt;&lt;</w:t>
             </w:r>
-            <w:proofErr w:type="spellStart"/>
             <w:r>
               <w:rPr>
                 <w:rFonts w:ascii="Segoe UI" w:hAnsi="Segoe UI" w:cs="Segoe UI"/>
@@ -6603,7 +6205,6 @@
               </w:rPr>
               <w:t>poundsPaid</w:t>
             </w:r>
-            <w:proofErr w:type="spellEnd"/>
             <w:r>
               <w:rPr>
                 <w:rFonts w:ascii="GDSTransportWebsite" w:hAnsi="GDSTransportWebsite"/>
@@ -6639,20 +6240,8 @@
                 <w:color w:val="0A0A0A"/>
                 <w:shd w:val="clear" w:color="auto" w:fill="FFFFFF"/>
               </w:rPr>
-              <w:t xml:space="preserve">When they say they paid this </w:t>
-            </w:r>
-            <w:proofErr w:type="gramStart"/>
-            <w:r>
-              <w:rPr>
-                <w:rFonts w:ascii="GDSTransportWebsite" w:hAnsi="GDSTransportWebsite"/>
-                <w:b/>
-                <w:bCs/>
-                <w:color w:val="0A0A0A"/>
-                <w:shd w:val="clear" w:color="auto" w:fill="FFFFFF"/>
-              </w:rPr>
-              <w:t>amount</w:t>
-            </w:r>
-            <w:proofErr w:type="gramEnd"/>
+              <w:t>When they say they paid this amount</w:t>
+            </w:r>
             <w:r>
               <w:rPr>
                 <w:rFonts w:ascii="GDSTransportWebsite" w:hAnsi="GDSTransportWebsite"/>
@@ -6716,10 +6305,18 @@
                 <w:szCs w:val="21"/>
                 <w:shd w:val="clear" w:color="auto" w:fill="FFFFFF"/>
               </w:rPr>
-              <w:t>&lt;&lt;cs_{</w:t>
-            </w:r>
-            <w:proofErr w:type="spellStart"/>
-            <w:proofErr w:type="gramStart"/>
+              <w:t>&lt;&lt;cs_{paymentDate!=null}&gt;&gt;</w:t>
+            </w:r>
+            <w:r>
+              <w:rPr>
+                <w:rFonts w:ascii="Segoe UI" w:hAnsi="Segoe UI" w:cs="Segoe UI"/>
+                <w:color w:val="000000" w:themeColor="text1"/>
+                <w:sz w:val="21"/>
+                <w:szCs w:val="21"/>
+                <w:shd w:val="clear" w:color="auto" w:fill="FFFFFF"/>
+              </w:rPr>
+              <w:t>&lt;&lt;</w:t>
+            </w:r>
             <w:r>
               <w:rPr>
                 <w:rFonts w:ascii="Segoe UI" w:hAnsi="Segoe UI" w:cs="Segoe UI"/>
@@ -6730,50 +6327,6 @@
               </w:rPr>
               <w:t>paymentDate</w:t>
             </w:r>
-            <w:proofErr w:type="spellEnd"/>
-            <w:r>
-              <w:rPr>
-                <w:rFonts w:ascii="Segoe UI" w:hAnsi="Segoe UI" w:cs="Segoe UI"/>
-                <w:color w:val="000000" w:themeColor="text1"/>
-                <w:sz w:val="21"/>
-                <w:szCs w:val="21"/>
-                <w:shd w:val="clear" w:color="auto" w:fill="FFFFFF"/>
-              </w:rPr>
-              <w:t>!=</w:t>
-            </w:r>
-            <w:proofErr w:type="gramEnd"/>
-            <w:r>
-              <w:rPr>
-                <w:rFonts w:ascii="Segoe UI" w:hAnsi="Segoe UI" w:cs="Segoe UI"/>
-                <w:color w:val="000000" w:themeColor="text1"/>
-                <w:sz w:val="21"/>
-                <w:szCs w:val="21"/>
-                <w:shd w:val="clear" w:color="auto" w:fill="FFFFFF"/>
-              </w:rPr>
-              <w:t>null}&gt;&gt;</w:t>
-            </w:r>
-            <w:r>
-              <w:rPr>
-                <w:rFonts w:ascii="Segoe UI" w:hAnsi="Segoe UI" w:cs="Segoe UI"/>
-                <w:color w:val="000000" w:themeColor="text1"/>
-                <w:sz w:val="21"/>
-                <w:szCs w:val="21"/>
-                <w:shd w:val="clear" w:color="auto" w:fill="FFFFFF"/>
-              </w:rPr>
-              <w:t>&lt;&lt;</w:t>
-            </w:r>
-            <w:proofErr w:type="spellStart"/>
-            <w:r>
-              <w:rPr>
-                <w:rFonts w:ascii="Segoe UI" w:hAnsi="Segoe UI" w:cs="Segoe UI"/>
-                <w:color w:val="000000" w:themeColor="text1"/>
-                <w:sz w:val="21"/>
-                <w:szCs w:val="21"/>
-                <w:shd w:val="clear" w:color="auto" w:fill="FFFFFF"/>
-              </w:rPr>
-              <w:t>paymentDate</w:t>
-            </w:r>
-            <w:proofErr w:type="spellEnd"/>
             <w:r>
               <w:rPr>
                 <w:rFonts w:ascii="Segoe UI" w:hAnsi="Segoe UI" w:cs="Segoe UI"/>
@@ -6842,10 +6395,18 @@
                 <w:szCs w:val="21"/>
                 <w:shd w:val="clear" w:color="auto" w:fill="FFFFFF"/>
               </w:rPr>
-              <w:t>&lt;&lt;cs_{</w:t>
-            </w:r>
-            <w:proofErr w:type="spellStart"/>
-            <w:proofErr w:type="gramStart"/>
+              <w:t>&lt;&lt;cs_{paymentMethod!=null}&gt;&gt;</w:t>
+            </w:r>
+            <w:r>
+              <w:rPr>
+                <w:rFonts w:ascii="Segoe UI" w:hAnsi="Segoe UI" w:cs="Segoe UI"/>
+                <w:color w:val="000000" w:themeColor="text1"/>
+                <w:sz w:val="21"/>
+                <w:szCs w:val="21"/>
+                <w:shd w:val="clear" w:color="auto" w:fill="FFFFFF"/>
+              </w:rPr>
+              <w:t>&lt;&lt;</w:t>
+            </w:r>
             <w:r>
               <w:rPr>
                 <w:rFonts w:ascii="Segoe UI" w:hAnsi="Segoe UI" w:cs="Segoe UI"/>
@@ -6856,50 +6417,6 @@
               </w:rPr>
               <w:t>paymentMethod</w:t>
             </w:r>
-            <w:proofErr w:type="spellEnd"/>
-            <w:r>
-              <w:rPr>
-                <w:rFonts w:ascii="Segoe UI" w:hAnsi="Segoe UI" w:cs="Segoe UI"/>
-                <w:color w:val="000000" w:themeColor="text1"/>
-                <w:sz w:val="21"/>
-                <w:szCs w:val="21"/>
-                <w:shd w:val="clear" w:color="auto" w:fill="FFFFFF"/>
-              </w:rPr>
-              <w:t>!=</w:t>
-            </w:r>
-            <w:proofErr w:type="gramEnd"/>
-            <w:r>
-              <w:rPr>
-                <w:rFonts w:ascii="Segoe UI" w:hAnsi="Segoe UI" w:cs="Segoe UI"/>
-                <w:color w:val="000000" w:themeColor="text1"/>
-                <w:sz w:val="21"/>
-                <w:szCs w:val="21"/>
-                <w:shd w:val="clear" w:color="auto" w:fill="FFFFFF"/>
-              </w:rPr>
-              <w:t>null}&gt;&gt;</w:t>
-            </w:r>
-            <w:r>
-              <w:rPr>
-                <w:rFonts w:ascii="Segoe UI" w:hAnsi="Segoe UI" w:cs="Segoe UI"/>
-                <w:color w:val="000000" w:themeColor="text1"/>
-                <w:sz w:val="21"/>
-                <w:szCs w:val="21"/>
-                <w:shd w:val="clear" w:color="auto" w:fill="FFFFFF"/>
-              </w:rPr>
-              <w:t>&lt;&lt;</w:t>
-            </w:r>
-            <w:proofErr w:type="spellStart"/>
-            <w:r>
-              <w:rPr>
-                <w:rFonts w:ascii="Segoe UI" w:hAnsi="Segoe UI" w:cs="Segoe UI"/>
-                <w:color w:val="000000" w:themeColor="text1"/>
-                <w:sz w:val="21"/>
-                <w:szCs w:val="21"/>
-                <w:shd w:val="clear" w:color="auto" w:fill="FFFFFF"/>
-              </w:rPr>
-              <w:t>paymentMethod</w:t>
-            </w:r>
-            <w:proofErr w:type="spellEnd"/>
             <w:r>
               <w:rPr>
                 <w:rFonts w:ascii="Segoe UI" w:hAnsi="Segoe UI" w:cs="Segoe UI"/>
@@ -6966,6 +6483,7 @@
                 <w:color w:val="0A0A0A"/>
                 <w:shd w:val="clear" w:color="auto" w:fill="FFFFFF"/>
               </w:rPr>
+              <w:lastRenderedPageBreak/>
               <w:t>&lt;&lt;er_&gt;&gt;</w:t>
             </w:r>
           </w:p>
@@ -7260,24 +6778,15 @@
                 <w:rFonts w:ascii="GDSTransportWebsite" w:hAnsi="GDSTransportWebsite"/>
                 <w:shd w:val="clear" w:color="auto" w:fill="FFFFFF"/>
               </w:rPr>
-              <w:t>&lt;&lt;</w:t>
-            </w:r>
-            <w:proofErr w:type="spellStart"/>
+              <w:t>&lt;&lt;statementOfTruth.</w:t>
+            </w:r>
             <w:r>
               <w:rPr>
                 <w:rFonts w:ascii="GDSTransportWebsite" w:hAnsi="GDSTransportWebsite"/>
                 <w:shd w:val="clear" w:color="auto" w:fill="FFFFFF"/>
               </w:rPr>
-              <w:t>statementOfTruth.</w:t>
-            </w:r>
-            <w:r>
-              <w:rPr>
-                <w:rFonts w:ascii="GDSTransportWebsite" w:hAnsi="GDSTransportWebsite"/>
-                <w:shd w:val="clear" w:color="auto" w:fill="FFFFFF"/>
-              </w:rPr>
               <w:t>role</w:t>
             </w:r>
-            <w:proofErr w:type="spellEnd"/>
             <w:r>
               <w:rPr>
                 <w:rFonts w:ascii="GDSTransportWebsite" w:hAnsi="GDSTransportWebsite"/>
@@ -7307,7 +6816,9 @@
       </w:pPr>
     </w:p>
     <w:sectPr>
-      <w:footerReference w:type="default" r:id="rId13"/>
+      <w:footerReference w:type="even" r:id="rId13"/>
+      <w:footerReference w:type="default" r:id="rId14"/>
+      <w:footerReference w:type="first" r:id="rId15"/>
       <w:pgSz w:w="12240" w:h="15840"/>
       <w:pgMar w:top="1134" w:right="1134" w:bottom="1134" w:left="1134" w:header="720" w:footer="720" w:gutter="0"/>
       <w:cols w:space="720"/>
@@ -7317,7 +6828,7 @@
 </file>
 
 <file path=word/endnotes.xml><?xml version="1.0" encoding="utf-8"?>
-<w:endnotes xmlns:wpc="http://schemas.microsoft.com/office/word/2010/wordprocessingCanvas" xmlns:cx="http://schemas.microsoft.com/office/drawing/2014/chartex" xmlns:cx1="http://schemas.microsoft.com/office/drawing/2015/9/8/chartex" xmlns:cx2="http://schemas.microsoft.com/office/drawing/2015/10/21/chartex" xmlns:cx3="http://schemas.microsoft.com/office/drawing/2016/5/9/chartex" xmlns:cx4="http://schemas.microsoft.com/office/drawing/2016/5/10/chartex" xmlns:cx5="http://schemas.microsoft.com/office/drawing/2016/5/11/chartex" xmlns:cx6="http://schemas.microsoft.com/office/drawing/2016/5/12/chartex" xmlns:cx7="http://schemas.microsoft.com/office/drawing/2016/5/13/chartex" xmlns:cx8="http://schemas.microsoft.com/office/drawing/2016/5/14/chartex" xmlns:mc="http://schemas.openxmlformats.org/markup-compatibility/2006" xmlns:aink="http://schemas.microsoft.com/office/drawing/2016/ink" xmlns:am3d="http://schemas.microsoft.com/office/drawing/2017/model3d" xmlns:o="urn:schemas-microsoft-com:office:office" xmlns:r="http://schemas.openxmlformats.org/officeDocument/2006/relationships" xmlns:m="http://schemas.openxmlformats.org/officeDocument/2006/math" xmlns:v="urn:schemas-microsoft-com:vml" xmlns:wp14="http://schemas.microsoft.com/office/word/2010/wordprocessingDrawing" xmlns:wp="http://schemas.openxmlformats.org/drawingml/2006/wordprocessingDrawing" xmlns:w10="urn:schemas-microsoft-com:office:word" xmlns:w="http://schemas.openxmlformats.org/wordprocessingml/2006/main" xmlns:w14="http://schemas.microsoft.com/office/word/2010/wordml" xmlns:w15="http://schemas.microsoft.com/office/word/2012/wordml" xmlns:w16cex="http://schemas.microsoft.com/office/word/2018/wordml/cex" xmlns:w16cid="http://schemas.microsoft.com/office/word/2016/wordml/cid" xmlns:w16="http://schemas.microsoft.com/office/word/2018/wordml" xmlns:w16sdtdh="http://schemas.microsoft.com/office/word/2020/wordml/sdtdatahash" xmlns:w16se="http://schemas.microsoft.com/office/word/2015/wordml/symex" xmlns:wpg="http://schemas.microsoft.com/office/word/2010/wordprocessingGroup" xmlns:wpi="http://schemas.microsoft.com/office/word/2010/wordprocessingInk" xmlns:wne="http://schemas.microsoft.com/office/word/2006/wordml" xmlns:wps="http://schemas.microsoft.com/office/word/2010/wordprocessingShape" mc:Ignorable="w14 w15 w16se w16cid w16 w16cex w16sdtdh wp14">
+<w:endnotes xmlns:wpc="http://schemas.microsoft.com/office/word/2010/wordprocessingCanvas" xmlns:cx="http://schemas.microsoft.com/office/drawing/2014/chartex" xmlns:cx1="http://schemas.microsoft.com/office/drawing/2015/9/8/chartex" xmlns:cx2="http://schemas.microsoft.com/office/drawing/2015/10/21/chartex" xmlns:cx3="http://schemas.microsoft.com/office/drawing/2016/5/9/chartex" xmlns:cx4="http://schemas.microsoft.com/office/drawing/2016/5/10/chartex" xmlns:cx5="http://schemas.microsoft.com/office/drawing/2016/5/11/chartex" xmlns:cx6="http://schemas.microsoft.com/office/drawing/2016/5/12/chartex" xmlns:cx7="http://schemas.microsoft.com/office/drawing/2016/5/13/chartex" xmlns:cx8="http://schemas.microsoft.com/office/drawing/2016/5/14/chartex" xmlns:mc="http://schemas.openxmlformats.org/markup-compatibility/2006" xmlns:aink="http://schemas.microsoft.com/office/drawing/2016/ink" xmlns:am3d="http://schemas.microsoft.com/office/drawing/2017/model3d" xmlns:o="urn:schemas-microsoft-com:office:office" xmlns:oel="http://schemas.microsoft.com/office/2019/extlst" xmlns:r="http://schemas.openxmlformats.org/officeDocument/2006/relationships" xmlns:m="http://schemas.openxmlformats.org/officeDocument/2006/math" xmlns:v="urn:schemas-microsoft-com:vml" xmlns:wp14="http://schemas.microsoft.com/office/word/2010/wordprocessingDrawing" xmlns:wp="http://schemas.openxmlformats.org/drawingml/2006/wordprocessingDrawing" xmlns:w10="urn:schemas-microsoft-com:office:word" xmlns:w="http://schemas.openxmlformats.org/wordprocessingml/2006/main" xmlns:w14="http://schemas.microsoft.com/office/word/2010/wordml" xmlns:w15="http://schemas.microsoft.com/office/word/2012/wordml" xmlns:w16cex="http://schemas.microsoft.com/office/word/2018/wordml/cex" xmlns:w16cid="http://schemas.microsoft.com/office/word/2016/wordml/cid" xmlns:w16="http://schemas.microsoft.com/office/word/2018/wordml" xmlns:w16sdtdh="http://schemas.microsoft.com/office/word/2020/wordml/sdtdatahash" xmlns:w16se="http://schemas.microsoft.com/office/word/2015/wordml/symex" xmlns:wpg="http://schemas.microsoft.com/office/word/2010/wordprocessingGroup" xmlns:wpi="http://schemas.microsoft.com/office/word/2010/wordprocessingInk" xmlns:wne="http://schemas.microsoft.com/office/word/2006/wordml" xmlns:wps="http://schemas.microsoft.com/office/word/2010/wordprocessingShape" mc:Ignorable="w14 w15 w16se w16cid w16 w16cex w16sdtdh wp14">
   <w:endnote w:type="separator" w:id="-1">
     <w:p>
       <w:r>
@@ -7336,7 +6847,136 @@
 </file>
 
 <file path=word/footer1.xml><?xml version="1.0" encoding="utf-8"?>
-<w:ftr xmlns:wpc="http://schemas.microsoft.com/office/word/2010/wordprocessingCanvas" xmlns:cx="http://schemas.microsoft.com/office/drawing/2014/chartex" xmlns:cx1="http://schemas.microsoft.com/office/drawing/2015/9/8/chartex" xmlns:cx2="http://schemas.microsoft.com/office/drawing/2015/10/21/chartex" xmlns:cx3="http://schemas.microsoft.com/office/drawing/2016/5/9/chartex" xmlns:cx4="http://schemas.microsoft.com/office/drawing/2016/5/10/chartex" xmlns:cx5="http://schemas.microsoft.com/office/drawing/2016/5/11/chartex" xmlns:cx6="http://schemas.microsoft.com/office/drawing/2016/5/12/chartex" xmlns:cx7="http://schemas.microsoft.com/office/drawing/2016/5/13/chartex" xmlns:cx8="http://schemas.microsoft.com/office/drawing/2016/5/14/chartex" xmlns:mc="http://schemas.openxmlformats.org/markup-compatibility/2006" xmlns:aink="http://schemas.microsoft.com/office/drawing/2016/ink" xmlns:am3d="http://schemas.microsoft.com/office/drawing/2017/model3d" xmlns:o="urn:schemas-microsoft-com:office:office" xmlns:r="http://schemas.openxmlformats.org/officeDocument/2006/relationships" xmlns:m="http://schemas.openxmlformats.org/officeDocument/2006/math" xmlns:v="urn:schemas-microsoft-com:vml" xmlns:wp14="http://schemas.microsoft.com/office/word/2010/wordprocessingDrawing" xmlns:wp="http://schemas.openxmlformats.org/drawingml/2006/wordprocessingDrawing" xmlns:w10="urn:schemas-microsoft-com:office:word" xmlns:w="http://schemas.openxmlformats.org/wordprocessingml/2006/main" xmlns:w14="http://schemas.microsoft.com/office/word/2010/wordml" xmlns:w15="http://schemas.microsoft.com/office/word/2012/wordml" xmlns:w16cex="http://schemas.microsoft.com/office/word/2018/wordml/cex" xmlns:w16cid="http://schemas.microsoft.com/office/word/2016/wordml/cid" xmlns:w16="http://schemas.microsoft.com/office/word/2018/wordml" xmlns:w16sdtdh="http://schemas.microsoft.com/office/word/2020/wordml/sdtdatahash" xmlns:w16se="http://schemas.microsoft.com/office/word/2015/wordml/symex" xmlns:wpg="http://schemas.microsoft.com/office/word/2010/wordprocessingGroup" xmlns:wpi="http://schemas.microsoft.com/office/word/2010/wordprocessingInk" xmlns:wne="http://schemas.microsoft.com/office/word/2006/wordml" xmlns:wps="http://schemas.microsoft.com/office/word/2010/wordprocessingShape" mc:Ignorable="w14 w15 w16se w16cid w16 w16cex w16sdtdh wp14">
+<w:ftr xmlns:wpc="http://schemas.microsoft.com/office/word/2010/wordprocessingCanvas" xmlns:cx="http://schemas.microsoft.com/office/drawing/2014/chartex" xmlns:cx1="http://schemas.microsoft.com/office/drawing/2015/9/8/chartex" xmlns:cx2="http://schemas.microsoft.com/office/drawing/2015/10/21/chartex" xmlns:cx3="http://schemas.microsoft.com/office/drawing/2016/5/9/chartex" xmlns:cx4="http://schemas.microsoft.com/office/drawing/2016/5/10/chartex" xmlns:cx5="http://schemas.microsoft.com/office/drawing/2016/5/11/chartex" xmlns:cx6="http://schemas.microsoft.com/office/drawing/2016/5/12/chartex" xmlns:cx7="http://schemas.microsoft.com/office/drawing/2016/5/13/chartex" xmlns:cx8="http://schemas.microsoft.com/office/drawing/2016/5/14/chartex" xmlns:mc="http://schemas.openxmlformats.org/markup-compatibility/2006" xmlns:aink="http://schemas.microsoft.com/office/drawing/2016/ink" xmlns:am3d="http://schemas.microsoft.com/office/drawing/2017/model3d" xmlns:o="urn:schemas-microsoft-com:office:office" xmlns:oel="http://schemas.microsoft.com/office/2019/extlst" xmlns:r="http://schemas.openxmlformats.org/officeDocument/2006/relationships" xmlns:m="http://schemas.openxmlformats.org/officeDocument/2006/math" xmlns:v="urn:schemas-microsoft-com:vml" xmlns:wp14="http://schemas.microsoft.com/office/word/2010/wordprocessingDrawing" xmlns:wp="http://schemas.openxmlformats.org/drawingml/2006/wordprocessingDrawing" xmlns:w10="urn:schemas-microsoft-com:office:word" xmlns:w="http://schemas.openxmlformats.org/wordprocessingml/2006/main" xmlns:w14="http://schemas.microsoft.com/office/word/2010/wordml" xmlns:w15="http://schemas.microsoft.com/office/word/2012/wordml" xmlns:w16cex="http://schemas.microsoft.com/office/word/2018/wordml/cex" xmlns:w16cid="http://schemas.microsoft.com/office/word/2016/wordml/cid" xmlns:w16="http://schemas.microsoft.com/office/word/2018/wordml" xmlns:w16sdtdh="http://schemas.microsoft.com/office/word/2020/wordml/sdtdatahash" xmlns:w16se="http://schemas.microsoft.com/office/word/2015/wordml/symex" xmlns:wpg="http://schemas.microsoft.com/office/word/2010/wordprocessingGroup" xmlns:wpi="http://schemas.microsoft.com/office/word/2010/wordprocessingInk" xmlns:wne="http://schemas.microsoft.com/office/word/2006/wordml" xmlns:wps="http://schemas.microsoft.com/office/word/2010/wordprocessingShape" mc:Ignorable="w14 w15 w16se w16cid w16 w16cex w16sdtdh wp14">
+  <w:p>
+    <w:pPr>
+      <w:pStyle w:val="Footer"/>
+    </w:pPr>
+    <w:r>
+      <w:rPr>
+        <w:noProof/>
+      </w:rPr>
+      <mc:AlternateContent>
+        <mc:Choice Requires="wps">
+          <w:drawing>
+            <wp:anchor distT="0" distB="0" distL="0" distR="0" simplePos="0" relativeHeight="251659264" behindDoc="0" locked="0" layoutInCell="1" allowOverlap="1" wp14:anchorId="0D58F76F" wp14:editId="1046C358">
+              <wp:simplePos x="635" y="635"/>
+              <wp:positionH relativeFrom="leftMargin">
+                <wp:align>left</wp:align>
+              </wp:positionH>
+              <wp:positionV relativeFrom="paragraph">
+                <wp:posOffset>635</wp:posOffset>
+              </wp:positionV>
+              <wp:extent cx="443865" cy="443865"/>
+              <wp:effectExtent l="0" t="0" r="6350" b="2540"/>
+              <wp:wrapSquare wrapText="bothSides"/>
+              <wp:docPr id="3" name="Text Box 3" descr="Classification: Controlled">
+                <a:extLst xmlns:a="http://schemas.openxmlformats.org/drawingml/2006/main">
+                  <a:ext uri="{5AE41FA2-C0FF-4470-9BD4-5FADCA87CBE2}">
+                    <aclsh:classification xmlns:aclsh="http://schemas.microsoft.com/office/drawing/2020/classificationShape" classificationOutcomeType="ftr"/>
+                  </a:ext>
+                </a:extLst>
+              </wp:docPr>
+              <wp:cNvGraphicFramePr/>
+              <a:graphic xmlns:a="http://schemas.openxmlformats.org/drawingml/2006/main">
+                <a:graphicData uri="http://schemas.microsoft.com/office/word/2010/wordprocessingShape">
+                  <wps:wsp>
+                    <wps:cNvSpPr txBox="1"/>
+                    <wps:spPr>
+                      <a:xfrm>
+                        <a:off x="0" y="0"/>
+                        <a:ext cx="443865" cy="443865"/>
+                      </a:xfrm>
+                      <a:prstGeom prst="rect">
+                        <a:avLst/>
+                      </a:prstGeom>
+                      <a:noFill/>
+                      <a:ln>
+                        <a:noFill/>
+                      </a:ln>
+                    </wps:spPr>
+                    <wps:txbx>
+                      <w:txbxContent>
+                        <w:p>
+                          <w:pPr>
+                            <w:rPr>
+                              <w:rFonts w:ascii="Calibri" w:eastAsia="Calibri" w:hAnsi="Calibri" w:cs="Calibri"/>
+                              <w:noProof/>
+                              <w:color w:val="FF0000"/>
+                              <w:sz w:val="12"/>
+                              <w:szCs w:val="12"/>
+                            </w:rPr>
+                          </w:pPr>
+                          <w:r>
+                            <w:rPr>
+                              <w:rFonts w:ascii="Calibri" w:eastAsia="Calibri" w:hAnsi="Calibri" w:cs="Calibri"/>
+                              <w:noProof/>
+                              <w:color w:val="FF0000"/>
+                              <w:sz w:val="12"/>
+                              <w:szCs w:val="12"/>
+                            </w:rPr>
+                            <w:t>Classification: Controlled</w:t>
+                          </w:r>
+                        </w:p>
+                      </w:txbxContent>
+                    </wps:txbx>
+                    <wps:bodyPr rot="0" spcFirstLastPara="0" vertOverflow="overflow" horzOverflow="overflow" vert="horz" wrap="none" lIns="63500" tIns="0" rIns="0" bIns="0" numCol="1" spcCol="0" rtlCol="0" fromWordArt="0" anchor="t" anchorCtr="0" forceAA="0" compatLnSpc="1">
+                      <a:prstTxWarp prst="textNoShape">
+                        <a:avLst/>
+                      </a:prstTxWarp>
+                      <a:spAutoFit/>
+                    </wps:bodyPr>
+                  </wps:wsp>
+                </a:graphicData>
+              </a:graphic>
+            </wp:anchor>
+          </w:drawing>
+        </mc:Choice>
+        <mc:Fallback>
+          <w:pict>
+            <v:shapetype w14:anchorId="0D58F76F" id="_x0000_t202" coordsize="21600,21600" o:spt="202" path="m,l,21600r21600,l21600,xe">
+              <v:stroke joinstyle="miter"/>
+              <v:path gradientshapeok="t" o:connecttype="rect"/>
+            </v:shapetype>
+            <v:shape id="Text Box 3" o:spid="_x0000_s1026" type="#_x0000_t202" alt="Classification: Controlled" style="position:absolute;margin-left:0;margin-top:.05pt;width:34.95pt;height:34.95pt;z-index:251659264;visibility:visible;mso-wrap-style:none;mso-wrap-distance-left:0;mso-wrap-distance-top:0;mso-wrap-distance-right:0;mso-wrap-distance-bottom:0;mso-position-horizontal:left;mso-position-horizontal-relative:left-margin-area;mso-position-vertical:absolute;mso-position-vertical-relative:text;v-text-anchor:top" o:gfxdata="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" filled="f" stroked="f">
+              <v:fill o:detectmouseclick="t"/>
+              <v:textbox style="mso-fit-shape-to-text:t" inset="5pt,0,0,0">
+                <w:txbxContent>
+                  <w:p>
+                    <w:pPr>
+                      <w:rPr>
+                        <w:rFonts w:ascii="Calibri" w:eastAsia="Calibri" w:hAnsi="Calibri" w:cs="Calibri"/>
+                        <w:noProof/>
+                        <w:color w:val="FF0000"/>
+                        <w:sz w:val="12"/>
+                        <w:szCs w:val="12"/>
+                      </w:rPr>
+                    </w:pPr>
+                    <w:r>
+                      <w:rPr>
+                        <w:rFonts w:ascii="Calibri" w:eastAsia="Calibri" w:hAnsi="Calibri" w:cs="Calibri"/>
+                        <w:noProof/>
+                        <w:color w:val="FF0000"/>
+                        <w:sz w:val="12"/>
+                        <w:szCs w:val="12"/>
+                      </w:rPr>
+                      <w:t>Classification: Controlled</w:t>
+                    </w:r>
+                  </w:p>
+                </w:txbxContent>
+              </v:textbox>
+              <w10:wrap type="square" anchorx="margin"/>
+            </v:shape>
+          </w:pict>
+        </mc:Fallback>
+      </mc:AlternateContent>
+    </w:r>
+  </w:p>
+</w:ftr>
+</file>
+
+<file path=word/footer2.xml><?xml version="1.0" encoding="utf-8"?>
+<w:ftr xmlns:wpc="http://schemas.microsoft.com/office/word/2010/wordprocessingCanvas" xmlns:cx="http://schemas.microsoft.com/office/drawing/2014/chartex" xmlns:cx1="http://schemas.microsoft.com/office/drawing/2015/9/8/chartex" xmlns:cx2="http://schemas.microsoft.com/office/drawing/2015/10/21/chartex" xmlns:cx3="http://schemas.microsoft.com/office/drawing/2016/5/9/chartex" xmlns:cx4="http://schemas.microsoft.com/office/drawing/2016/5/10/chartex" xmlns:cx5="http://schemas.microsoft.com/office/drawing/2016/5/11/chartex" xmlns:cx6="http://schemas.microsoft.com/office/drawing/2016/5/12/chartex" xmlns:cx7="http://schemas.microsoft.com/office/drawing/2016/5/13/chartex" xmlns:cx8="http://schemas.microsoft.com/office/drawing/2016/5/14/chartex" xmlns:mc="http://schemas.openxmlformats.org/markup-compatibility/2006" xmlns:aink="http://schemas.microsoft.com/office/drawing/2016/ink" xmlns:am3d="http://schemas.microsoft.com/office/drawing/2017/model3d" xmlns:o="urn:schemas-microsoft-com:office:office" xmlns:oel="http://schemas.microsoft.com/office/2019/extlst" xmlns:r="http://schemas.openxmlformats.org/officeDocument/2006/relationships" xmlns:m="http://schemas.openxmlformats.org/officeDocument/2006/math" xmlns:v="urn:schemas-microsoft-com:vml" xmlns:wp14="http://schemas.microsoft.com/office/word/2010/wordprocessingDrawing" xmlns:wp="http://schemas.openxmlformats.org/drawingml/2006/wordprocessingDrawing" xmlns:w10="urn:schemas-microsoft-com:office:word" xmlns:w="http://schemas.openxmlformats.org/wordprocessingml/2006/main" xmlns:w14="http://schemas.microsoft.com/office/word/2010/wordml" xmlns:w15="http://schemas.microsoft.com/office/word/2012/wordml" xmlns:w16cex="http://schemas.microsoft.com/office/word/2018/wordml/cex" xmlns:w16cid="http://schemas.microsoft.com/office/word/2016/wordml/cid" xmlns:w16="http://schemas.microsoft.com/office/word/2018/wordml" xmlns:w16sdtdh="http://schemas.microsoft.com/office/word/2020/wordml/sdtdatahash" xmlns:w16se="http://schemas.microsoft.com/office/word/2015/wordml/symex" xmlns:wpg="http://schemas.microsoft.com/office/word/2010/wordprocessingGroup" xmlns:wpi="http://schemas.microsoft.com/office/word/2010/wordprocessingInk" xmlns:wne="http://schemas.microsoft.com/office/word/2006/wordml" xmlns:wps="http://schemas.microsoft.com/office/word/2010/wordprocessingShape" mc:Ignorable="w14 w15 w16se w16cid w16 w16cex w16sdtdh wp14">
   <w:tbl>
     <w:tblPr>
       <w:tblStyle w:val="TableGrid"/>
@@ -7371,6 +7011,129 @@
               <w:szCs w:val="16"/>
             </w:rPr>
           </w:pPr>
+          <w:r>
+            <w:rPr>
+              <w:rFonts w:ascii="GDSTransportWebsite" w:hAnsi="GDSTransportWebsite"/>
+              <w:noProof/>
+              <w:color w:val="515151"/>
+              <w:sz w:val="16"/>
+              <w:szCs w:val="16"/>
+            </w:rPr>
+            <mc:AlternateContent>
+              <mc:Choice Requires="wps">
+                <w:drawing>
+                  <wp:anchor distT="0" distB="0" distL="0" distR="0" simplePos="0" relativeHeight="251660288" behindDoc="0" locked="0" layoutInCell="1" allowOverlap="1" wp14:anchorId="124F5DDB" wp14:editId="3C77C92A">
+                    <wp:simplePos x="790575" y="9248775"/>
+                    <wp:positionH relativeFrom="leftMargin">
+                      <wp:align>left</wp:align>
+                    </wp:positionH>
+                    <wp:positionV relativeFrom="paragraph">
+                      <wp:posOffset>635</wp:posOffset>
+                    </wp:positionV>
+                    <wp:extent cx="443865" cy="443865"/>
+                    <wp:effectExtent l="0" t="0" r="6350" b="2540"/>
+                    <wp:wrapSquare wrapText="bothSides"/>
+                    <wp:docPr id="5" name="Text Box 5" descr="Classification: Controlled">
+                      <a:extLst xmlns:a="http://schemas.openxmlformats.org/drawingml/2006/main">
+                        <a:ext uri="{5AE41FA2-C0FF-4470-9BD4-5FADCA87CBE2}">
+                          <aclsh:classification xmlns:aclsh="http://schemas.microsoft.com/office/drawing/2020/classificationShape" classificationOutcomeType="ftr"/>
+                        </a:ext>
+                      </a:extLst>
+                    </wp:docPr>
+                    <wp:cNvGraphicFramePr/>
+                    <a:graphic xmlns:a="http://schemas.openxmlformats.org/drawingml/2006/main">
+                      <a:graphicData uri="http://schemas.microsoft.com/office/word/2010/wordprocessingShape">
+                        <wps:wsp>
+                          <wps:cNvSpPr txBox="1"/>
+                          <wps:spPr>
+                            <a:xfrm>
+                              <a:off x="0" y="0"/>
+                              <a:ext cx="443865" cy="443865"/>
+                            </a:xfrm>
+                            <a:prstGeom prst="rect">
+                              <a:avLst/>
+                            </a:prstGeom>
+                            <a:noFill/>
+                            <a:ln>
+                              <a:noFill/>
+                            </a:ln>
+                          </wps:spPr>
+                          <wps:txbx>
+                            <w:txbxContent>
+                              <w:p>
+                                <w:pPr>
+                                  <w:rPr>
+                                    <w:rFonts w:ascii="Calibri" w:eastAsia="Calibri" w:hAnsi="Calibri" w:cs="Calibri"/>
+                                    <w:noProof/>
+                                    <w:color w:val="FF0000"/>
+                                    <w:sz w:val="12"/>
+                                    <w:szCs w:val="12"/>
+                                  </w:rPr>
+                                </w:pPr>
+                                <w:r>
+                                  <w:rPr>
+                                    <w:rFonts w:ascii="Calibri" w:eastAsia="Calibri" w:hAnsi="Calibri" w:cs="Calibri"/>
+                                    <w:noProof/>
+                                    <w:color w:val="FF0000"/>
+                                    <w:sz w:val="12"/>
+                                    <w:szCs w:val="12"/>
+                                  </w:rPr>
+                                  <w:t>Classification: Controlled</w:t>
+                                </w:r>
+                              </w:p>
+                            </w:txbxContent>
+                          </wps:txbx>
+                          <wps:bodyPr rot="0" spcFirstLastPara="0" vertOverflow="overflow" horzOverflow="overflow" vert="horz" wrap="none" lIns="63500" tIns="0" rIns="0" bIns="0" numCol="1" spcCol="0" rtlCol="0" fromWordArt="0" anchor="t" anchorCtr="0" forceAA="0" compatLnSpc="1">
+                            <a:prstTxWarp prst="textNoShape">
+                              <a:avLst/>
+                            </a:prstTxWarp>
+                            <a:spAutoFit/>
+                          </wps:bodyPr>
+                        </wps:wsp>
+                      </a:graphicData>
+                    </a:graphic>
+                  </wp:anchor>
+                </w:drawing>
+              </mc:Choice>
+              <mc:Fallback>
+                <w:pict>
+                  <v:shapetype w14:anchorId="124F5DDB" id="_x0000_t202" coordsize="21600,21600" o:spt="202" path="m,l,21600r21600,l21600,xe">
+                    <v:stroke joinstyle="miter"/>
+                    <v:path gradientshapeok="t" o:connecttype="rect"/>
+                  </v:shapetype>
+                  <v:shape id="Text Box 5" o:spid="_x0000_s1027" type="#_x0000_t202" alt="Classification: Controlled" style="position:absolute;margin-left:0;margin-top:.05pt;width:34.95pt;height:34.95pt;z-index:251660288;visibility:visible;mso-wrap-style:none;mso-wrap-distance-left:0;mso-wrap-distance-top:0;mso-wrap-distance-right:0;mso-wrap-distance-bottom:0;mso-position-horizontal:left;mso-position-horizontal-relative:left-margin-area;mso-position-vertical:absolute;mso-position-vertical-relative:text;v-text-anchor:top" o:gfxdata="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" filled="f" stroked="f">
+                    <v:fill o:detectmouseclick="t"/>
+                    <v:textbox style="mso-fit-shape-to-text:t" inset="5pt,0,0,0">
+                      <w:txbxContent>
+                        <w:p>
+                          <w:pPr>
+                            <w:rPr>
+                              <w:rFonts w:ascii="Calibri" w:eastAsia="Calibri" w:hAnsi="Calibri" w:cs="Calibri"/>
+                              <w:noProof/>
+                              <w:color w:val="FF0000"/>
+                              <w:sz w:val="12"/>
+                              <w:szCs w:val="12"/>
+                            </w:rPr>
+                          </w:pPr>
+                          <w:r>
+                            <w:rPr>
+                              <w:rFonts w:ascii="Calibri" w:eastAsia="Calibri" w:hAnsi="Calibri" w:cs="Calibri"/>
+                              <w:noProof/>
+                              <w:color w:val="FF0000"/>
+                              <w:sz w:val="12"/>
+                              <w:szCs w:val="12"/>
+                            </w:rPr>
+                            <w:t>Classification: Controlled</w:t>
+                          </w:r>
+                        </w:p>
+                      </w:txbxContent>
+                    </v:textbox>
+                    <w10:wrap type="square" anchorx="margin"/>
+                  </v:shape>
+                </w:pict>
+              </mc:Fallback>
+            </mc:AlternateContent>
+          </w:r>
           <w:r>
             <w:rPr>
               <w:rFonts w:ascii="GDSTransportWebsite" w:hAnsi="GDSTransportWebsite"/>
@@ -7539,8 +7302,137 @@
 </w:ftr>
 </file>
 
+<file path=word/footer3.xml><?xml version="1.0" encoding="utf-8"?>
+<w:ftr xmlns:wpc="http://schemas.microsoft.com/office/word/2010/wordprocessingCanvas" xmlns:cx="http://schemas.microsoft.com/office/drawing/2014/chartex" xmlns:cx1="http://schemas.microsoft.com/office/drawing/2015/9/8/chartex" xmlns:cx2="http://schemas.microsoft.com/office/drawing/2015/10/21/chartex" xmlns:cx3="http://schemas.microsoft.com/office/drawing/2016/5/9/chartex" xmlns:cx4="http://schemas.microsoft.com/office/drawing/2016/5/10/chartex" xmlns:cx5="http://schemas.microsoft.com/office/drawing/2016/5/11/chartex" xmlns:cx6="http://schemas.microsoft.com/office/drawing/2016/5/12/chartex" xmlns:cx7="http://schemas.microsoft.com/office/drawing/2016/5/13/chartex" xmlns:cx8="http://schemas.microsoft.com/office/drawing/2016/5/14/chartex" xmlns:mc="http://schemas.openxmlformats.org/markup-compatibility/2006" xmlns:aink="http://schemas.microsoft.com/office/drawing/2016/ink" xmlns:am3d="http://schemas.microsoft.com/office/drawing/2017/model3d" xmlns:o="urn:schemas-microsoft-com:office:office" xmlns:oel="http://schemas.microsoft.com/office/2019/extlst" xmlns:r="http://schemas.openxmlformats.org/officeDocument/2006/relationships" xmlns:m="http://schemas.openxmlformats.org/officeDocument/2006/math" xmlns:v="urn:schemas-microsoft-com:vml" xmlns:wp14="http://schemas.microsoft.com/office/word/2010/wordprocessingDrawing" xmlns:wp="http://schemas.openxmlformats.org/drawingml/2006/wordprocessingDrawing" xmlns:w10="urn:schemas-microsoft-com:office:word" xmlns:w="http://schemas.openxmlformats.org/wordprocessingml/2006/main" xmlns:w14="http://schemas.microsoft.com/office/word/2010/wordml" xmlns:w15="http://schemas.microsoft.com/office/word/2012/wordml" xmlns:w16cex="http://schemas.microsoft.com/office/word/2018/wordml/cex" xmlns:w16cid="http://schemas.microsoft.com/office/word/2016/wordml/cid" xmlns:w16="http://schemas.microsoft.com/office/word/2018/wordml" xmlns:w16sdtdh="http://schemas.microsoft.com/office/word/2020/wordml/sdtdatahash" xmlns:w16se="http://schemas.microsoft.com/office/word/2015/wordml/symex" xmlns:wpg="http://schemas.microsoft.com/office/word/2010/wordprocessingGroup" xmlns:wpi="http://schemas.microsoft.com/office/word/2010/wordprocessingInk" xmlns:wne="http://schemas.microsoft.com/office/word/2006/wordml" xmlns:wps="http://schemas.microsoft.com/office/word/2010/wordprocessingShape" mc:Ignorable="w14 w15 w16se w16cid w16 w16cex w16sdtdh wp14">
+  <w:p>
+    <w:pPr>
+      <w:pStyle w:val="Footer"/>
+    </w:pPr>
+    <w:r>
+      <w:rPr>
+        <w:noProof/>
+      </w:rPr>
+      <mc:AlternateContent>
+        <mc:Choice Requires="wps">
+          <w:drawing>
+            <wp:anchor distT="0" distB="0" distL="0" distR="0" simplePos="0" relativeHeight="251658240" behindDoc="0" locked="0" layoutInCell="1" allowOverlap="1" wp14:anchorId="7F9DFA16" wp14:editId="70D527DE">
+              <wp:simplePos x="635" y="635"/>
+              <wp:positionH relativeFrom="leftMargin">
+                <wp:align>left</wp:align>
+              </wp:positionH>
+              <wp:positionV relativeFrom="paragraph">
+                <wp:posOffset>635</wp:posOffset>
+              </wp:positionV>
+              <wp:extent cx="443865" cy="443865"/>
+              <wp:effectExtent l="0" t="0" r="6350" b="2540"/>
+              <wp:wrapSquare wrapText="bothSides"/>
+              <wp:docPr id="2" name="Text Box 2" descr="Classification: Controlled">
+                <a:extLst xmlns:a="http://schemas.openxmlformats.org/drawingml/2006/main">
+                  <a:ext uri="{5AE41FA2-C0FF-4470-9BD4-5FADCA87CBE2}">
+                    <aclsh:classification xmlns:aclsh="http://schemas.microsoft.com/office/drawing/2020/classificationShape" classificationOutcomeType="ftr"/>
+                  </a:ext>
+                </a:extLst>
+              </wp:docPr>
+              <wp:cNvGraphicFramePr/>
+              <a:graphic xmlns:a="http://schemas.openxmlformats.org/drawingml/2006/main">
+                <a:graphicData uri="http://schemas.microsoft.com/office/word/2010/wordprocessingShape">
+                  <wps:wsp>
+                    <wps:cNvSpPr txBox="1"/>
+                    <wps:spPr>
+                      <a:xfrm>
+                        <a:off x="0" y="0"/>
+                        <a:ext cx="443865" cy="443865"/>
+                      </a:xfrm>
+                      <a:prstGeom prst="rect">
+                        <a:avLst/>
+                      </a:prstGeom>
+                      <a:noFill/>
+                      <a:ln>
+                        <a:noFill/>
+                      </a:ln>
+                    </wps:spPr>
+                    <wps:txbx>
+                      <w:txbxContent>
+                        <w:p>
+                          <w:pPr>
+                            <w:rPr>
+                              <w:rFonts w:ascii="Calibri" w:eastAsia="Calibri" w:hAnsi="Calibri" w:cs="Calibri"/>
+                              <w:noProof/>
+                              <w:color w:val="FF0000"/>
+                              <w:sz w:val="12"/>
+                              <w:szCs w:val="12"/>
+                            </w:rPr>
+                          </w:pPr>
+                          <w:r>
+                            <w:rPr>
+                              <w:rFonts w:ascii="Calibri" w:eastAsia="Calibri" w:hAnsi="Calibri" w:cs="Calibri"/>
+                              <w:noProof/>
+                              <w:color w:val="FF0000"/>
+                              <w:sz w:val="12"/>
+                              <w:szCs w:val="12"/>
+                            </w:rPr>
+                            <w:t>Classification: Controlled</w:t>
+                          </w:r>
+                        </w:p>
+                      </w:txbxContent>
+                    </wps:txbx>
+                    <wps:bodyPr rot="0" spcFirstLastPara="0" vertOverflow="overflow" horzOverflow="overflow" vert="horz" wrap="none" lIns="63500" tIns="0" rIns="0" bIns="0" numCol="1" spcCol="0" rtlCol="0" fromWordArt="0" anchor="t" anchorCtr="0" forceAA="0" compatLnSpc="1">
+                      <a:prstTxWarp prst="textNoShape">
+                        <a:avLst/>
+                      </a:prstTxWarp>
+                      <a:spAutoFit/>
+                    </wps:bodyPr>
+                  </wps:wsp>
+                </a:graphicData>
+              </a:graphic>
+            </wp:anchor>
+          </w:drawing>
+        </mc:Choice>
+        <mc:Fallback>
+          <w:pict>
+            <v:shapetype w14:anchorId="7F9DFA16" id="_x0000_t202" coordsize="21600,21600" o:spt="202" path="m,l,21600r21600,l21600,xe">
+              <v:stroke joinstyle="miter"/>
+              <v:path gradientshapeok="t" o:connecttype="rect"/>
+            </v:shapetype>
+            <v:shape id="Text Box 2" o:spid="_x0000_s1028" type="#_x0000_t202" alt="Classification: Controlled" style="position:absolute;margin-left:0;margin-top:.05pt;width:34.95pt;height:34.95pt;z-index:251658240;visibility:visible;mso-wrap-style:none;mso-wrap-distance-left:0;mso-wrap-distance-top:0;mso-wrap-distance-right:0;mso-wrap-distance-bottom:0;mso-position-horizontal:left;mso-position-horizontal-relative:left-margin-area;mso-position-vertical:absolute;mso-position-vertical-relative:text;v-text-anchor:top" o:gfxdata="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" filled="f" stroked="f">
+              <v:fill o:detectmouseclick="t"/>
+              <v:textbox style="mso-fit-shape-to-text:t" inset="5pt,0,0,0">
+                <w:txbxContent>
+                  <w:p>
+                    <w:pPr>
+                      <w:rPr>
+                        <w:rFonts w:ascii="Calibri" w:eastAsia="Calibri" w:hAnsi="Calibri" w:cs="Calibri"/>
+                        <w:noProof/>
+                        <w:color w:val="FF0000"/>
+                        <w:sz w:val="12"/>
+                        <w:szCs w:val="12"/>
+                      </w:rPr>
+                    </w:pPr>
+                    <w:r>
+                      <w:rPr>
+                        <w:rFonts w:ascii="Calibri" w:eastAsia="Calibri" w:hAnsi="Calibri" w:cs="Calibri"/>
+                        <w:noProof/>
+                        <w:color w:val="FF0000"/>
+                        <w:sz w:val="12"/>
+                        <w:szCs w:val="12"/>
+                      </w:rPr>
+                      <w:t>Classification: Controlled</w:t>
+                    </w:r>
+                  </w:p>
+                </w:txbxContent>
+              </v:textbox>
+              <w10:wrap type="square" anchorx="margin"/>
+            </v:shape>
+          </w:pict>
+        </mc:Fallback>
+      </mc:AlternateContent>
+    </w:r>
+  </w:p>
+</w:ftr>
+</file>
+
 <file path=word/footnotes.xml><?xml version="1.0" encoding="utf-8"?>
-<w:footnotes xmlns:wpc="http://schemas.microsoft.com/office/word/2010/wordprocessingCanvas" xmlns:cx="http://schemas.microsoft.com/office/drawing/2014/chartex" xmlns:cx1="http://schemas.microsoft.com/office/drawing/2015/9/8/chartex" xmlns:cx2="http://schemas.microsoft.com/office/drawing/2015/10/21/chartex" xmlns:cx3="http://schemas.microsoft.com/office/drawing/2016/5/9/chartex" xmlns:cx4="http://schemas.microsoft.com/office/drawing/2016/5/10/chartex" xmlns:cx5="http://schemas.microsoft.com/office/drawing/2016/5/11/chartex" xmlns:cx6="http://schemas.microsoft.com/office/drawing/2016/5/12/chartex" xmlns:cx7="http://schemas.microsoft.com/office/drawing/2016/5/13/chartex" xmlns:cx8="http://schemas.microsoft.com/office/drawing/2016/5/14/chartex" xmlns:mc="http://schemas.openxmlformats.org/markup-compatibility/2006" xmlns:aink="http://schemas.microsoft.com/office/drawing/2016/ink" xmlns:am3d="http://schemas.microsoft.com/office/drawing/2017/model3d" xmlns:o="urn:schemas-microsoft-com:office:office" xmlns:r="http://schemas.openxmlformats.org/officeDocument/2006/relationships" xmlns:m="http://schemas.openxmlformats.org/officeDocument/2006/math" xmlns:v="urn:schemas-microsoft-com:vml" xmlns:wp14="http://schemas.microsoft.com/office/word/2010/wordprocessingDrawing" xmlns:wp="http://schemas.openxmlformats.org/drawingml/2006/wordprocessingDrawing" xmlns:w10="urn:schemas-microsoft-com:office:word" xmlns:w="http://schemas.openxmlformats.org/wordprocessingml/2006/main" xmlns:w14="http://schemas.microsoft.com/office/word/2010/wordml" xmlns:w15="http://schemas.microsoft.com/office/word/2012/wordml" xmlns:w16cex="http://schemas.microsoft.com/office/word/2018/wordml/cex" xmlns:w16cid="http://schemas.microsoft.com/office/word/2016/wordml/cid" xmlns:w16="http://schemas.microsoft.com/office/word/2018/wordml" xmlns:w16sdtdh="http://schemas.microsoft.com/office/word/2020/wordml/sdtdatahash" xmlns:w16se="http://schemas.microsoft.com/office/word/2015/wordml/symex" xmlns:wpg="http://schemas.microsoft.com/office/word/2010/wordprocessingGroup" xmlns:wpi="http://schemas.microsoft.com/office/word/2010/wordprocessingInk" xmlns:wne="http://schemas.microsoft.com/office/word/2006/wordml" xmlns:wps="http://schemas.microsoft.com/office/word/2010/wordprocessingShape" mc:Ignorable="w14 w15 w16se w16cid w16 w16cex w16sdtdh wp14">
+<w:footnotes xmlns:wpc="http://schemas.microsoft.com/office/word/2010/wordprocessingCanvas" xmlns:cx="http://schemas.microsoft.com/office/drawing/2014/chartex" xmlns:cx1="http://schemas.microsoft.com/office/drawing/2015/9/8/chartex" xmlns:cx2="http://schemas.microsoft.com/office/drawing/2015/10/21/chartex" xmlns:cx3="http://schemas.microsoft.com/office/drawing/2016/5/9/chartex" xmlns:cx4="http://schemas.microsoft.com/office/drawing/2016/5/10/chartex" xmlns:cx5="http://schemas.microsoft.com/office/drawing/2016/5/11/chartex" xmlns:cx6="http://schemas.microsoft.com/office/drawing/2016/5/12/chartex" xmlns:cx7="http://schemas.microsoft.com/office/drawing/2016/5/13/chartex" xmlns:cx8="http://schemas.microsoft.com/office/drawing/2016/5/14/chartex" xmlns:mc="http://schemas.openxmlformats.org/markup-compatibility/2006" xmlns:aink="http://schemas.microsoft.com/office/drawing/2016/ink" xmlns:am3d="http://schemas.microsoft.com/office/drawing/2017/model3d" xmlns:o="urn:schemas-microsoft-com:office:office" xmlns:oel="http://schemas.microsoft.com/office/2019/extlst" xmlns:r="http://schemas.openxmlformats.org/officeDocument/2006/relationships" xmlns:m="http://schemas.openxmlformats.org/officeDocument/2006/math" xmlns:v="urn:schemas-microsoft-com:vml" xmlns:wp14="http://schemas.microsoft.com/office/word/2010/wordprocessingDrawing" xmlns:wp="http://schemas.openxmlformats.org/drawingml/2006/wordprocessingDrawing" xmlns:w10="urn:schemas-microsoft-com:office:word" xmlns:w="http://schemas.openxmlformats.org/wordprocessingml/2006/main" xmlns:w14="http://schemas.microsoft.com/office/word/2010/wordml" xmlns:w15="http://schemas.microsoft.com/office/word/2012/wordml" xmlns:w16cex="http://schemas.microsoft.com/office/word/2018/wordml/cex" xmlns:w16cid="http://schemas.microsoft.com/office/word/2016/wordml/cid" xmlns:w16="http://schemas.microsoft.com/office/word/2018/wordml" xmlns:w16sdtdh="http://schemas.microsoft.com/office/word/2020/wordml/sdtdatahash" xmlns:w16se="http://schemas.microsoft.com/office/word/2015/wordml/symex" xmlns:wpg="http://schemas.microsoft.com/office/word/2010/wordprocessingGroup" xmlns:wpi="http://schemas.microsoft.com/office/word/2010/wordprocessingInk" xmlns:wne="http://schemas.microsoft.com/office/word/2006/wordml" xmlns:wps="http://schemas.microsoft.com/office/word/2010/wordprocessingShape" mc:Ignorable="w14 w15 w16se w16cid w16 w16cex w16sdtdh wp14">
   <w:footnote w:type="separator" w:id="-1">
     <w:p>
       <w:r>
@@ -7559,7 +7451,7 @@
 </file>
 
 <file path=word/numbering.xml><?xml version="1.0" encoding="utf-8"?>
-<w:numbering xmlns:wpc="http://schemas.microsoft.com/office/word/2010/wordprocessingCanvas" xmlns:cx="http://schemas.microsoft.com/office/drawing/2014/chartex" xmlns:cx1="http://schemas.microsoft.com/office/drawing/2015/9/8/chartex" xmlns:cx2="http://schemas.microsoft.com/office/drawing/2015/10/21/chartex" xmlns:cx3="http://schemas.microsoft.com/office/drawing/2016/5/9/chartex" xmlns:cx4="http://schemas.microsoft.com/office/drawing/2016/5/10/chartex" xmlns:cx5="http://schemas.microsoft.com/office/drawing/2016/5/11/chartex" xmlns:cx6="http://schemas.microsoft.com/office/drawing/2016/5/12/chartex" xmlns:cx7="http://schemas.microsoft.com/office/drawing/2016/5/13/chartex" xmlns:cx8="http://schemas.microsoft.com/office/drawing/2016/5/14/chartex" xmlns:mc="http://schemas.openxmlformats.org/markup-compatibility/2006" xmlns:aink="http://schemas.microsoft.com/office/drawing/2016/ink" xmlns:am3d="http://schemas.microsoft.com/office/drawing/2017/model3d" xmlns:o="urn:schemas-microsoft-com:office:office" xmlns:r="http://schemas.openxmlformats.org/officeDocument/2006/relationships" xmlns:m="http://schemas.openxmlformats.org/officeDocument/2006/math" xmlns:v="urn:schemas-microsoft-com:vml" xmlns:wp14="http://schemas.microsoft.com/office/word/2010/wordprocessingDrawing" xmlns:wp="http://schemas.openxmlformats.org/drawingml/2006/wordprocessingDrawing" xmlns:w10="urn:schemas-microsoft-com:office:word" xmlns:w="http://schemas.openxmlformats.org/wordprocessingml/2006/main" xmlns:w14="http://schemas.microsoft.com/office/word/2010/wordml" xmlns:w15="http://schemas.microsoft.com/office/word/2012/wordml" xmlns:w16cex="http://schemas.microsoft.com/office/word/2018/wordml/cex" xmlns:w16cid="http://schemas.microsoft.com/office/word/2016/wordml/cid" xmlns:w16="http://schemas.microsoft.com/office/word/2018/wordml" xmlns:w16sdtdh="http://schemas.microsoft.com/office/word/2020/wordml/sdtdatahash" xmlns:w16se="http://schemas.microsoft.com/office/word/2015/wordml/symex" xmlns:wpg="http://schemas.microsoft.com/office/word/2010/wordprocessingGroup" xmlns:wpi="http://schemas.microsoft.com/office/word/2010/wordprocessingInk" xmlns:wne="http://schemas.microsoft.com/office/word/2006/wordml" xmlns:wps="http://schemas.microsoft.com/office/word/2010/wordprocessingShape" mc:Ignorable="w14 w15 w16se w16cid w16 w16cex w16sdtdh wp14">
+<w:numbering xmlns:wpc="http://schemas.microsoft.com/office/word/2010/wordprocessingCanvas" xmlns:cx="http://schemas.microsoft.com/office/drawing/2014/chartex" xmlns:cx1="http://schemas.microsoft.com/office/drawing/2015/9/8/chartex" xmlns:cx2="http://schemas.microsoft.com/office/drawing/2015/10/21/chartex" xmlns:cx3="http://schemas.microsoft.com/office/drawing/2016/5/9/chartex" xmlns:cx4="http://schemas.microsoft.com/office/drawing/2016/5/10/chartex" xmlns:cx5="http://schemas.microsoft.com/office/drawing/2016/5/11/chartex" xmlns:cx6="http://schemas.microsoft.com/office/drawing/2016/5/12/chartex" xmlns:cx7="http://schemas.microsoft.com/office/drawing/2016/5/13/chartex" xmlns:cx8="http://schemas.microsoft.com/office/drawing/2016/5/14/chartex" xmlns:mc="http://schemas.openxmlformats.org/markup-compatibility/2006" xmlns:aink="http://schemas.microsoft.com/office/drawing/2016/ink" xmlns:am3d="http://schemas.microsoft.com/office/drawing/2017/model3d" xmlns:o="urn:schemas-microsoft-com:office:office" xmlns:oel="http://schemas.microsoft.com/office/2019/extlst" xmlns:r="http://schemas.openxmlformats.org/officeDocument/2006/relationships" xmlns:m="http://schemas.openxmlformats.org/officeDocument/2006/math" xmlns:v="urn:schemas-microsoft-com:vml" xmlns:wp14="http://schemas.microsoft.com/office/word/2010/wordprocessingDrawing" xmlns:wp="http://schemas.openxmlformats.org/drawingml/2006/wordprocessingDrawing" xmlns:w10="urn:schemas-microsoft-com:office:word" xmlns:w="http://schemas.openxmlformats.org/wordprocessingml/2006/main" xmlns:w14="http://schemas.microsoft.com/office/word/2010/wordml" xmlns:w15="http://schemas.microsoft.com/office/word/2012/wordml" xmlns:w16cex="http://schemas.microsoft.com/office/word/2018/wordml/cex" xmlns:w16cid="http://schemas.microsoft.com/office/word/2016/wordml/cid" xmlns:w16="http://schemas.microsoft.com/office/word/2018/wordml" xmlns:w16sdtdh="http://schemas.microsoft.com/office/word/2020/wordml/sdtdatahash" xmlns:w16se="http://schemas.microsoft.com/office/word/2015/wordml/symex" xmlns:wpg="http://schemas.microsoft.com/office/word/2010/wordprocessingGroup" xmlns:wpi="http://schemas.microsoft.com/office/word/2010/wordprocessingInk" xmlns:wne="http://schemas.microsoft.com/office/word/2006/wordml" xmlns:wps="http://schemas.microsoft.com/office/word/2010/wordprocessingShape" mc:Ignorable="w14 w15 w16se w16cid w16 w16cex w16sdtdh wp14">
   <w:abstractNum w:abstractNumId="0" w15:restartNumberingAfterBreak="0">
     <w:nsid w:val="00432905"/>
     <w:multiLevelType w:val="multilevel"/>
@@ -12057,12 +11949,7 @@
 </file>
 
 <file path=customXml/item1.xml><?xml version="1.0" encoding="utf-8"?>
-<?mso-contentType ?>
-<FormTemplates xmlns="http://schemas.microsoft.com/sharepoint/v3/contenttype/forms">
-  <Display>DocumentLibraryForm</Display>
-  <Edit>DocumentLibraryForm</Edit>
-  <New>DocumentLibraryForm</New>
-</FormTemplates>
+<b:Sources xmlns:b="http://schemas.openxmlformats.org/officeDocument/2006/bibliography" xmlns="http://schemas.openxmlformats.org/officeDocument/2006/bibliography" SelectedStyle="\APASixthEditionOfficeOnline.xsl" StyleName="APA" Version="6"/>
 </file>
 
 <file path=customXml/item2.xml><?xml version="1.0" encoding="utf-8"?>
@@ -12381,7 +12268,12 @@
 </file>
 
 <file path=customXml/item3.xml><?xml version="1.0" encoding="utf-8"?>
-<b:Sources xmlns:b="http://schemas.openxmlformats.org/officeDocument/2006/bibliography" xmlns="http://schemas.openxmlformats.org/officeDocument/2006/bibliography" SelectedStyle="\APASixthEditionOfficeOnline.xsl" StyleName="APA" Version="6"/>
+<?mso-contentType ?>
+<FormTemplates xmlns="http://schemas.microsoft.com/sharepoint/v3/contenttype/forms">
+  <Display>DocumentLibraryForm</Display>
+  <Edit>DocumentLibraryForm</Edit>
+  <New>DocumentLibraryForm</New>
+</FormTemplates>
 </file>
 
 <file path=customXml/item4.xml><?xml version="1.0" encoding="utf-8"?>
@@ -12403,9 +12295,9 @@
 </file>
 
 <file path=customXml/itemProps1.xml><?xml version="1.0" encoding="utf-8"?>
-<ds:datastoreItem xmlns:ds="http://schemas.openxmlformats.org/officeDocument/2006/customXml" ds:itemID="{B979ABCF-6006-4211-8C04-D08E1C55C8F9}">
+<ds:datastoreItem xmlns:ds="http://schemas.openxmlformats.org/officeDocument/2006/customXml" ds:itemID="{5C627932-C981-4CFE-9BA8-667150120D32}">
   <ds:schemaRefs>
-    <ds:schemaRef ds:uri="http://schemas.microsoft.com/sharepoint/v3/contenttype/forms"/>
+    <ds:schemaRef ds:uri="http://schemas.openxmlformats.org/officeDocument/2006/bibliography"/>
   </ds:schemaRefs>
 </ds:datastoreItem>
 </file>
@@ -12430,9 +12322,9 @@
 </file>
 
 <file path=customXml/itemProps3.xml><?xml version="1.0" encoding="utf-8"?>
-<ds:datastoreItem xmlns:ds="http://schemas.openxmlformats.org/officeDocument/2006/customXml" ds:itemID="{5C627932-C981-4CFE-9BA8-667150120D32}">
+<ds:datastoreItem xmlns:ds="http://schemas.openxmlformats.org/officeDocument/2006/customXml" ds:itemID="{B979ABCF-6006-4211-8C04-D08E1C55C8F9}">
   <ds:schemaRefs>
-    <ds:schemaRef ds:uri="http://schemas.openxmlformats.org/officeDocument/2006/bibliography"/>
+    <ds:schemaRef ds:uri="http://schemas.microsoft.com/sharepoint/v3/contenttype/forms"/>
   </ds:schemaRefs>
 </ds:datastoreItem>
 </file>
@@ -12445,4 +12337,10 @@
     <ds:schemaRef ds:uri="f336f4fe-8719-4ea2-b5d6-29b3a580aeb4"/>
   </ds:schemaRefs>
 </ds:datastoreItem>
+</file>
+
+<file path=docMetadata/LabelInfo.xml><?xml version="1.0" encoding="utf-8"?>
+<clbl:labelList xmlns:clbl="http://schemas.microsoft.com/office/2020/mipLabelMetadata">
+  <clbl:label id="{95c71a0f-75e1-4c8f-90e2-641c9351dd98}" enabled="1" method="Standard" siteId="{3e0088dc-0629-4ae6-aa8c-813e7a296f50}" contentBits="2" removed="0"/>
+</clbl:labelList>
 </file>
</xml_diff>